<commit_message>
Evolution du rapport et ajout des diagrammes.
</commit_message>
<xml_diff>
--- a/doc/rapport.docx
+++ b/doc/rapport.docx
@@ -574,7 +574,7 @@
           <w:r>
             <w:fldChar w:fldCharType="separate"/>
           </w:r>
-          <w:hyperlink w:anchor="_Toc98531151" w:history="1">
+          <w:hyperlink w:anchor="_Toc98552883" w:history="1">
             <w:r>
               <w:rPr>
                 <w:rStyle w:val="Lienhypertexte"/>
@@ -597,7 +597,7 @@
               <w:rPr>
                 <w:webHidden/>
               </w:rPr>
-              <w:instrText xml:space="preserve"> PAGEREF _Toc98531151 \h </w:instrText>
+              <w:instrText xml:space="preserve"> PAGEREF _Toc98552883 \h </w:instrText>
             </w:r>
             <w:r>
               <w:rPr>
@@ -634,7 +634,7 @@
               <w:lang w:eastAsia="fr-FR"/>
             </w:rPr>
           </w:pPr>
-          <w:hyperlink w:anchor="_Toc98531152" w:history="1">
+          <w:hyperlink w:anchor="_Toc98552884" w:history="1">
             <w:r>
               <w:rPr>
                 <w:rStyle w:val="Lienhypertexte"/>
@@ -657,7 +657,7 @@
               <w:rPr>
                 <w:webHidden/>
               </w:rPr>
-              <w:instrText xml:space="preserve"> PAGEREF _Toc98531152 \h </w:instrText>
+              <w:instrText xml:space="preserve"> PAGEREF _Toc98552884 \h </w:instrText>
             </w:r>
             <w:r>
               <w:rPr>
@@ -694,7 +694,7 @@
               <w:lang w:eastAsia="fr-FR"/>
             </w:rPr>
           </w:pPr>
-          <w:hyperlink w:anchor="_Toc98531153" w:history="1">
+          <w:hyperlink w:anchor="_Toc98552885" w:history="1">
             <w:r>
               <w:rPr>
                 <w:rStyle w:val="Lienhypertexte"/>
@@ -717,7 +717,7 @@
               <w:rPr>
                 <w:webHidden/>
               </w:rPr>
-              <w:instrText xml:space="preserve"> PAGEREF _Toc98531153 \h </w:instrText>
+              <w:instrText xml:space="preserve"> PAGEREF _Toc98552885 \h </w:instrText>
             </w:r>
             <w:r>
               <w:rPr>
@@ -756,13 +756,13 @@
               <w:lang w:eastAsia="fr-FR"/>
             </w:rPr>
           </w:pPr>
-          <w:hyperlink w:anchor="_Toc98531154" w:history="1">
+          <w:hyperlink w:anchor="_Toc98552886" w:history="1">
             <w:r>
               <w:rPr>
                 <w:rStyle w:val="Lienhypertexte"/>
                 <w:noProof/>
               </w:rPr>
-              <w:t>2.1. Fonctionnalités</w:t>
+              <w:t>3.1. Fonctionnalités</w:t>
             </w:r>
             <w:r>
               <w:rPr>
@@ -783,7 +783,7 @@
                 <w:noProof/>
                 <w:webHidden/>
               </w:rPr>
-              <w:instrText xml:space="preserve"> PAGEREF _Toc98531154 \h </w:instrText>
+              <w:instrText xml:space="preserve"> PAGEREF _Toc98552886 \h </w:instrText>
             </w:r>
             <w:r>
               <w:rPr>
@@ -826,13 +826,13 @@
               <w:lang w:eastAsia="fr-FR"/>
             </w:rPr>
           </w:pPr>
-          <w:hyperlink w:anchor="_Toc98531155" w:history="1">
+          <w:hyperlink w:anchor="_Toc98552887" w:history="1">
             <w:r>
               <w:rPr>
                 <w:rStyle w:val="Lienhypertexte"/>
                 <w:noProof/>
               </w:rPr>
-              <w:t>2.2. Processus</w:t>
+              <w:t>3.2. Processus</w:t>
             </w:r>
             <w:r>
               <w:rPr>
@@ -853,7 +853,7 @@
                 <w:noProof/>
                 <w:webHidden/>
               </w:rPr>
-              <w:instrText xml:space="preserve"> PAGEREF _Toc98531155 \h </w:instrText>
+              <w:instrText xml:space="preserve"> PAGEREF _Toc98552887 \h </w:instrText>
             </w:r>
             <w:r>
               <w:rPr>
@@ -896,13 +896,13 @@
               <w:lang w:eastAsia="fr-FR"/>
             </w:rPr>
           </w:pPr>
-          <w:hyperlink w:anchor="_Toc98531156" w:history="1">
+          <w:hyperlink w:anchor="_Toc98552888" w:history="1">
             <w:r>
               <w:rPr>
                 <w:rStyle w:val="Lienhypertexte"/>
                 <w:noProof/>
               </w:rPr>
-              <w:t>2.2.1. Processus de « jouer »</w:t>
+              <w:t>3.2.1. Processus de « jouer »</w:t>
             </w:r>
             <w:r>
               <w:rPr>
@@ -923,7 +923,7 @@
                 <w:noProof/>
                 <w:webHidden/>
               </w:rPr>
-              <w:instrText xml:space="preserve"> PAGEREF _Toc98531156 \h </w:instrText>
+              <w:instrText xml:space="preserve"> PAGEREF _Toc98552888 \h </w:instrText>
             </w:r>
             <w:r>
               <w:rPr>
@@ -966,13 +966,13 @@
               <w:lang w:eastAsia="fr-FR"/>
             </w:rPr>
           </w:pPr>
-          <w:hyperlink w:anchor="_Toc98531157" w:history="1">
+          <w:hyperlink w:anchor="_Toc98552889" w:history="1">
             <w:r>
               <w:rPr>
                 <w:rStyle w:val="Lienhypertexte"/>
                 <w:noProof/>
               </w:rPr>
-              <w:t>2.2.2. Processus de « paramétrer son espace de stockage »</w:t>
+              <w:t>3.2.2. Processus de « paramétrer son espace de stockage »</w:t>
             </w:r>
             <w:r>
               <w:rPr>
@@ -993,7 +993,7 @@
                 <w:noProof/>
                 <w:webHidden/>
               </w:rPr>
-              <w:instrText xml:space="preserve"> PAGEREF _Toc98531157 \h </w:instrText>
+              <w:instrText xml:space="preserve"> PAGEREF _Toc98552889 \h </w:instrText>
             </w:r>
             <w:r>
               <w:rPr>
@@ -1036,13 +1036,13 @@
               <w:lang w:eastAsia="fr-FR"/>
             </w:rPr>
           </w:pPr>
-          <w:hyperlink w:anchor="_Toc98531158" w:history="1">
+          <w:hyperlink w:anchor="_Toc98552890" w:history="1">
             <w:r>
               <w:rPr>
                 <w:rStyle w:val="Lienhypertexte"/>
                 <w:noProof/>
               </w:rPr>
-              <w:t>2.2.3. Processus de « consulter les meilleurs scores »</w:t>
+              <w:t>3.2.3. Processus de « consulter les meilleurs scores »</w:t>
             </w:r>
             <w:r>
               <w:rPr>
@@ -1063,7 +1063,7 @@
                 <w:noProof/>
                 <w:webHidden/>
               </w:rPr>
-              <w:instrText xml:space="preserve"> PAGEREF _Toc98531158 \h </w:instrText>
+              <w:instrText xml:space="preserve"> PAGEREF _Toc98552890 \h </w:instrText>
             </w:r>
             <w:r>
               <w:rPr>
@@ -1106,13 +1106,13 @@
               <w:lang w:eastAsia="fr-FR"/>
             </w:rPr>
           </w:pPr>
-          <w:hyperlink w:anchor="_Toc98531159" w:history="1">
+          <w:hyperlink w:anchor="_Toc98552891" w:history="1">
             <w:r>
               <w:rPr>
                 <w:rStyle w:val="Lienhypertexte"/>
                 <w:noProof/>
               </w:rPr>
-              <w:t>2.3. Scénarios de vie</w:t>
+              <w:t>3.3. Scénarios de vie</w:t>
             </w:r>
             <w:r>
               <w:rPr>
@@ -1133,7 +1133,7 @@
                 <w:noProof/>
                 <w:webHidden/>
               </w:rPr>
-              <w:instrText xml:space="preserve"> PAGEREF _Toc98531159 \h </w:instrText>
+              <w:instrText xml:space="preserve"> PAGEREF _Toc98552891 \h </w:instrText>
             </w:r>
             <w:r>
               <w:rPr>
@@ -1176,13 +1176,13 @@
               <w:lang w:eastAsia="fr-FR"/>
             </w:rPr>
           </w:pPr>
-          <w:hyperlink w:anchor="_Toc98531160" w:history="1">
+          <w:hyperlink w:anchor="_Toc98552892" w:history="1">
             <w:r>
               <w:rPr>
                 <w:rStyle w:val="Lienhypertexte"/>
                 <w:noProof/>
               </w:rPr>
-              <w:t>2.3.1. Scénario de vie des dés</w:t>
+              <w:t>3.3.1. Scénario de vie des dés</w:t>
             </w:r>
             <w:r>
               <w:rPr>
@@ -1203,7 +1203,7 @@
                 <w:noProof/>
                 <w:webHidden/>
               </w:rPr>
-              <w:instrText xml:space="preserve"> PAGEREF _Toc98531160 \h </w:instrText>
+              <w:instrText xml:space="preserve"> PAGEREF _Toc98552892 \h </w:instrText>
             </w:r>
             <w:r>
               <w:rPr>
@@ -1246,13 +1246,13 @@
               <w:lang w:eastAsia="fr-FR"/>
             </w:rPr>
           </w:pPr>
-          <w:hyperlink w:anchor="_Toc98531161" w:history="1">
+          <w:hyperlink w:anchor="_Toc98552893" w:history="1">
             <w:r>
               <w:rPr>
                 <w:rStyle w:val="Lienhypertexte"/>
                 <w:noProof/>
               </w:rPr>
-              <w:t>2.3.2. Scénario de vie du jeu</w:t>
+              <w:t>3.3.2. Scénario de vie du jeu</w:t>
             </w:r>
             <w:r>
               <w:rPr>
@@ -1273,7 +1273,7 @@
                 <w:noProof/>
                 <w:webHidden/>
               </w:rPr>
-              <w:instrText xml:space="preserve"> PAGEREF _Toc98531161 \h </w:instrText>
+              <w:instrText xml:space="preserve"> PAGEREF _Toc98552893 \h </w:instrText>
             </w:r>
             <w:r>
               <w:rPr>
@@ -1314,7 +1314,7 @@
               <w:lang w:eastAsia="fr-FR"/>
             </w:rPr>
           </w:pPr>
-          <w:hyperlink w:anchor="_Toc98531162" w:history="1">
+          <w:hyperlink w:anchor="_Toc98552894" w:history="1">
             <w:r>
               <w:rPr>
                 <w:rStyle w:val="Lienhypertexte"/>
@@ -1337,7 +1337,7 @@
               <w:rPr>
                 <w:webHidden/>
               </w:rPr>
-              <w:instrText xml:space="preserve"> PAGEREF _Toc98531162 \h </w:instrText>
+              <w:instrText xml:space="preserve"> PAGEREF _Toc98552894 \h </w:instrText>
             </w:r>
             <w:r>
               <w:rPr>
@@ -1376,7 +1376,7 @@
               <w:lang w:eastAsia="fr-FR"/>
             </w:rPr>
           </w:pPr>
-          <w:hyperlink w:anchor="_Toc98531163" w:history="1">
+          <w:hyperlink w:anchor="_Toc98552895" w:history="1">
             <w:r>
               <w:rPr>
                 <w:rStyle w:val="Lienhypertexte"/>
@@ -1403,7 +1403,7 @@
                 <w:noProof/>
                 <w:webHidden/>
               </w:rPr>
-              <w:instrText xml:space="preserve"> PAGEREF _Toc98531163 \h </w:instrText>
+              <w:instrText xml:space="preserve"> PAGEREF _Toc98552895 \h </w:instrText>
             </w:r>
             <w:r>
               <w:rPr>
@@ -1446,7 +1446,7 @@
               <w:lang w:eastAsia="fr-FR"/>
             </w:rPr>
           </w:pPr>
-          <w:hyperlink w:anchor="_Toc98531164" w:history="1">
+          <w:hyperlink w:anchor="_Toc98552896" w:history="1">
             <w:r>
               <w:rPr>
                 <w:rStyle w:val="Lienhypertexte"/>
@@ -1473,7 +1473,7 @@
                 <w:noProof/>
                 <w:webHidden/>
               </w:rPr>
-              <w:instrText xml:space="preserve"> PAGEREF _Toc98531164 \h </w:instrText>
+              <w:instrText xml:space="preserve"> PAGEREF _Toc98552896 \h </w:instrText>
             </w:r>
             <w:r>
               <w:rPr>
@@ -1516,7 +1516,7 @@
               <w:lang w:eastAsia="fr-FR"/>
             </w:rPr>
           </w:pPr>
-          <w:hyperlink w:anchor="_Toc98531165" w:history="1">
+          <w:hyperlink w:anchor="_Toc98552897" w:history="1">
             <w:r>
               <w:rPr>
                 <w:rStyle w:val="Lienhypertexte"/>
@@ -1543,7 +1543,7 @@
                 <w:noProof/>
                 <w:webHidden/>
               </w:rPr>
-              <w:instrText xml:space="preserve"> PAGEREF _Toc98531165 \h </w:instrText>
+              <w:instrText xml:space="preserve"> PAGEREF _Toc98552897 \h </w:instrText>
             </w:r>
             <w:r>
               <w:rPr>
@@ -1586,7 +1586,7 @@
               <w:lang w:eastAsia="fr-FR"/>
             </w:rPr>
           </w:pPr>
-          <w:hyperlink w:anchor="_Toc98531166" w:history="1">
+          <w:hyperlink w:anchor="_Toc98552898" w:history="1">
             <w:r>
               <w:rPr>
                 <w:rStyle w:val="Lienhypertexte"/>
@@ -1613,7 +1613,7 @@
                 <w:noProof/>
                 <w:webHidden/>
               </w:rPr>
-              <w:instrText xml:space="preserve"> PAGEREF _Toc98531166 \h </w:instrText>
+              <w:instrText xml:space="preserve"> PAGEREF _Toc98552898 \h </w:instrText>
             </w:r>
             <w:r>
               <w:rPr>
@@ -1633,71 +1633,11 @@
                 <w:noProof/>
                 <w:webHidden/>
               </w:rPr>
-              <w:t>12</w:t>
-            </w:r>
-            <w:r>
-              <w:rPr>
-                <w:noProof/>
-                <w:webHidden/>
-              </w:rPr>
-              <w:fldChar w:fldCharType="end"/>
-            </w:r>
-          </w:hyperlink>
-        </w:p>
-        <w:p>
-          <w:pPr>
-            <w:pStyle w:val="TM1"/>
-            <w:rPr>
-              <w:rFonts w:eastAsiaTheme="minorEastAsia"/>
-              <w:b w:val="0"/>
-              <w:bCs w:val="0"/>
-              <w:lang w:eastAsia="fr-FR"/>
-            </w:rPr>
-          </w:pPr>
-          <w:hyperlink w:anchor="_Toc98531167" w:history="1">
-            <w:r>
-              <w:rPr>
-                <w:rStyle w:val="Lienhypertexte"/>
-              </w:rPr>
-              <w:t>5. Déploiement</w:t>
-            </w:r>
-            <w:r>
-              <w:rPr>
-                <w:webHidden/>
-              </w:rPr>
-              <w:tab/>
-            </w:r>
-            <w:r>
-              <w:rPr>
-                <w:webHidden/>
-              </w:rPr>
-              <w:fldChar w:fldCharType="begin"/>
-            </w:r>
-            <w:r>
-              <w:rPr>
-                <w:webHidden/>
-              </w:rPr>
-              <w:instrText xml:space="preserve"> PAGEREF _Toc98531167 \h </w:instrText>
-            </w:r>
-            <w:r>
-              <w:rPr>
-                <w:webHidden/>
-              </w:rPr>
-            </w:r>
-            <w:r>
-              <w:rPr>
-                <w:webHidden/>
-              </w:rPr>
-              <w:fldChar w:fldCharType="separate"/>
-            </w:r>
-            <w:r>
-              <w:rPr>
-                <w:webHidden/>
-              </w:rPr>
-              <w:t>12</w:t>
-            </w:r>
-            <w:r>
-              <w:rPr>
+              <w:t>14</w:t>
+            </w:r>
+            <w:r>
+              <w:rPr>
+                <w:noProof/>
                 <w:webHidden/>
               </w:rPr>
               <w:fldChar w:fldCharType="end"/>
@@ -1716,13 +1656,13 @@
               <w:lang w:eastAsia="fr-FR"/>
             </w:rPr>
           </w:pPr>
-          <w:hyperlink w:anchor="_Toc98531168" w:history="1">
+          <w:hyperlink w:anchor="_Toc98552899" w:history="1">
             <w:r>
               <w:rPr>
                 <w:rStyle w:val="Lienhypertexte"/>
                 <w:noProof/>
               </w:rPr>
-              <w:t>5.1. Composants</w:t>
+              <w:t>4.5. Global</w:t>
             </w:r>
             <w:r>
               <w:rPr>
@@ -1743,7 +1683,7 @@
                 <w:noProof/>
                 <w:webHidden/>
               </w:rPr>
-              <w:instrText xml:space="preserve"> PAGEREF _Toc98531168 \h </w:instrText>
+              <w:instrText xml:space="preserve"> PAGEREF _Toc98552899 \h </w:instrText>
             </w:r>
             <w:r>
               <w:rPr>
@@ -1763,11 +1703,71 @@
                 <w:noProof/>
                 <w:webHidden/>
               </w:rPr>
-              <w:t>12</w:t>
-            </w:r>
-            <w:r>
-              <w:rPr>
-                <w:noProof/>
+              <w:t>16</w:t>
+            </w:r>
+            <w:r>
+              <w:rPr>
+                <w:noProof/>
+                <w:webHidden/>
+              </w:rPr>
+              <w:fldChar w:fldCharType="end"/>
+            </w:r>
+          </w:hyperlink>
+        </w:p>
+        <w:p>
+          <w:pPr>
+            <w:pStyle w:val="TM1"/>
+            <w:rPr>
+              <w:rFonts w:eastAsiaTheme="minorEastAsia"/>
+              <w:b w:val="0"/>
+              <w:bCs w:val="0"/>
+              <w:lang w:eastAsia="fr-FR"/>
+            </w:rPr>
+          </w:pPr>
+          <w:hyperlink w:anchor="_Toc98552900" w:history="1">
+            <w:r>
+              <w:rPr>
+                <w:rStyle w:val="Lienhypertexte"/>
+              </w:rPr>
+              <w:t>5. Déploiement</w:t>
+            </w:r>
+            <w:r>
+              <w:rPr>
+                <w:webHidden/>
+              </w:rPr>
+              <w:tab/>
+            </w:r>
+            <w:r>
+              <w:rPr>
+                <w:webHidden/>
+              </w:rPr>
+              <w:fldChar w:fldCharType="begin"/>
+            </w:r>
+            <w:r>
+              <w:rPr>
+                <w:webHidden/>
+              </w:rPr>
+              <w:instrText xml:space="preserve"> PAGEREF _Toc98552900 \h </w:instrText>
+            </w:r>
+            <w:r>
+              <w:rPr>
+                <w:webHidden/>
+              </w:rPr>
+            </w:r>
+            <w:r>
+              <w:rPr>
+                <w:webHidden/>
+              </w:rPr>
+              <w:fldChar w:fldCharType="separate"/>
+            </w:r>
+            <w:r>
+              <w:rPr>
+                <w:webHidden/>
+              </w:rPr>
+              <w:t>17</w:t>
+            </w:r>
+            <w:r>
+              <w:rPr>
                 <w:webHidden/>
               </w:rPr>
               <w:fldChar w:fldCharType="end"/>
@@ -1786,12 +1786,82 @@
               <w:lang w:eastAsia="fr-FR"/>
             </w:rPr>
           </w:pPr>
-          <w:hyperlink w:anchor="_Toc98531169" w:history="1">
+          <w:hyperlink w:anchor="_Toc98552901" w:history="1">
             <w:r>
               <w:rPr>
                 <w:rStyle w:val="Lienhypertexte"/>
                 <w:noProof/>
               </w:rPr>
+              <w:t>5.1. Composants</w:t>
+            </w:r>
+            <w:r>
+              <w:rPr>
+                <w:noProof/>
+                <w:webHidden/>
+              </w:rPr>
+              <w:tab/>
+            </w:r>
+            <w:r>
+              <w:rPr>
+                <w:noProof/>
+                <w:webHidden/>
+              </w:rPr>
+              <w:fldChar w:fldCharType="begin"/>
+            </w:r>
+            <w:r>
+              <w:rPr>
+                <w:noProof/>
+                <w:webHidden/>
+              </w:rPr>
+              <w:instrText xml:space="preserve"> PAGEREF _Toc98552901 \h </w:instrText>
+            </w:r>
+            <w:r>
+              <w:rPr>
+                <w:noProof/>
+                <w:webHidden/>
+              </w:rPr>
+            </w:r>
+            <w:r>
+              <w:rPr>
+                <w:noProof/>
+                <w:webHidden/>
+              </w:rPr>
+              <w:fldChar w:fldCharType="separate"/>
+            </w:r>
+            <w:r>
+              <w:rPr>
+                <w:noProof/>
+                <w:webHidden/>
+              </w:rPr>
+              <w:t>17</w:t>
+            </w:r>
+            <w:r>
+              <w:rPr>
+                <w:noProof/>
+                <w:webHidden/>
+              </w:rPr>
+              <w:fldChar w:fldCharType="end"/>
+            </w:r>
+          </w:hyperlink>
+        </w:p>
+        <w:p>
+          <w:pPr>
+            <w:pStyle w:val="TM2"/>
+            <w:tabs>
+              <w:tab w:val="right" w:leader="dot" w:pos="9062"/>
+            </w:tabs>
+            <w:rPr>
+              <w:rFonts w:eastAsiaTheme="minorEastAsia"/>
+              <w:noProof/>
+              <w:lang w:eastAsia="fr-FR"/>
+            </w:rPr>
+          </w:pPr>
+          <w:hyperlink w:anchor="_Toc98552902" w:history="1">
+            <w:r>
+              <w:rPr>
+                <w:rStyle w:val="Lienhypertexte"/>
+                <w:noProof/>
+              </w:rPr>
               <w:t>5.2. Déploiement</w:t>
             </w:r>
             <w:r>
@@ -1813,7 +1883,7 @@
                 <w:noProof/>
                 <w:webHidden/>
               </w:rPr>
-              <w:instrText xml:space="preserve"> PAGEREF _Toc98531169 \h </w:instrText>
+              <w:instrText xml:space="preserve"> PAGEREF _Toc98552902 \h </w:instrText>
             </w:r>
             <w:r>
               <w:rPr>
@@ -1833,7 +1903,7 @@
                 <w:noProof/>
                 <w:webHidden/>
               </w:rPr>
-              <w:t>12</w:t>
+              <w:t>17</w:t>
             </w:r>
             <w:r>
               <w:rPr>
@@ -1854,7 +1924,7 @@
               <w:lang w:eastAsia="fr-FR"/>
             </w:rPr>
           </w:pPr>
-          <w:hyperlink w:anchor="_Toc98531170" w:history="1">
+          <w:hyperlink w:anchor="_Toc98552903" w:history="1">
             <w:r>
               <w:rPr>
                 <w:rStyle w:val="Lienhypertexte"/>
@@ -1877,7 +1947,7 @@
               <w:rPr>
                 <w:webHidden/>
               </w:rPr>
-              <w:instrText xml:space="preserve"> PAGEREF _Toc98531170 \h </w:instrText>
+              <w:instrText xml:space="preserve"> PAGEREF _Toc98552903 \h </w:instrText>
             </w:r>
             <w:r>
               <w:rPr>
@@ -1894,7 +1964,7 @@
               <w:rPr>
                 <w:webHidden/>
               </w:rPr>
-              <w:t>12</w:t>
+              <w:t>18</w:t>
             </w:r>
             <w:r>
               <w:rPr>
@@ -1987,23 +2057,6 @@
     </w:p>
     <w:p>
       <w:pPr>
-        <w:jc w:val="center"/>
-        <w:rPr>
-          <w:noProof/>
-        </w:rPr>
-      </w:pPr>
-    </w:p>
-    <w:p>
-      <w:pPr>
-        <w:jc w:val="center"/>
-        <w:rPr>
-          <w:noProof/>
-        </w:rPr>
-      </w:pPr>
-    </w:p>
-    <w:p>
-      <w:pPr>
-        <w:jc w:val="center"/>
         <w:rPr>
           <w:noProof/>
         </w:rPr>
@@ -2021,7 +2074,7 @@
           <w:u w:val="single"/>
         </w:rPr>
       </w:pPr>
-      <w:bookmarkStart w:id="0" w:name="_Toc98531151"/>
+      <w:bookmarkStart w:id="0" w:name="_Toc98552883"/>
       <w:r>
         <w:rPr>
           <w:noProof/>
@@ -2030,6 +2083,7 @@
           <w:szCs w:val="28"/>
           <w:u w:val="single"/>
         </w:rPr>
+        <w:lastRenderedPageBreak/>
         <w:t>1. Enoncé</w:t>
       </w:r>
       <w:r>
@@ -2313,7 +2367,13 @@
         <w:t xml:space="preserve"> dés fait 7</w:t>
       </w:r>
       <w:r>
-        <w:t xml:space="preserve">. De plus </w:t>
+        <w:t>. De plus</w:t>
+      </w:r>
+      <w:r>
+        <w:t>,</w:t>
+      </w:r>
+      <w:r>
+        <w:t xml:space="preserve"> </w:t>
       </w:r>
       <w:r>
         <w:t xml:space="preserve">le joueur devait pouvoir </w:t>
@@ -2352,7 +2412,7 @@
         <w:t xml:space="preserve"> d’autres d’instructions</w:t>
       </w:r>
       <w:r>
-        <w:t xml:space="preserve"> du maitre d’ouvrage M. BENALLI</w:t>
+        <w:t xml:space="preserve"> du maitre d’ouvrage M. BENALI</w:t>
       </w:r>
       <w:r>
         <w:t xml:space="preserve"> : </w:t>
@@ -2460,7 +2520,7 @@
           <w:u w:val="single"/>
         </w:rPr>
       </w:pPr>
-      <w:bookmarkStart w:id="1" w:name="_Toc98531152"/>
+      <w:bookmarkStart w:id="1" w:name="_Toc98552884"/>
       <w:r>
         <w:rPr>
           <w:noProof/>
@@ -2597,21 +2657,21 @@
         <w:t>Java 17 combinée avec Maven</w:t>
       </w:r>
       <w:r>
-        <w:t xml:space="preserve"> serait une bonne stack pour faire un client </w:t>
+        <w:t xml:space="preserve"> serait une bonne stack pour faire un client lourd. Et pour développer un peu plus, nous avons choisi d’utiliser </w:t>
+      </w:r>
+      <w:r>
+        <w:rPr>
+          <w:b/>
+          <w:bCs/>
+        </w:rPr>
+        <w:t>Java Swing combinée à Java AWT</w:t>
+      </w:r>
+      <w:r>
+        <w:t xml:space="preserve"> </w:t>
       </w:r>
       <w:r>
         <w:lastRenderedPageBreak/>
-        <w:t xml:space="preserve">lourd. Et pour développer un peu plus, nous avons choisi d’utiliser </w:t>
-      </w:r>
-      <w:r>
-        <w:rPr>
-          <w:b/>
-          <w:bCs/>
-        </w:rPr>
-        <w:t>Java Swing combinée à Java AWT</w:t>
-      </w:r>
-      <w:r>
-        <w:t xml:space="preserve"> pour faire l’interface graphique de la solution, car si bien manipulée ces librairies bien qu’anciennes </w:t>
+        <w:t xml:space="preserve">pour faire l’interface graphique de la solution, car si bien manipulée ces librairies bien qu’anciennes </w:t>
       </w:r>
       <w:r>
         <w:t>font parfaitement l’affaire pour ce genre de petit projet.</w:t>
@@ -2900,7 +2960,7 @@
           <w:u w:val="single"/>
         </w:rPr>
       </w:pPr>
-      <w:bookmarkStart w:id="2" w:name="_Toc98531153"/>
+      <w:bookmarkStart w:id="2" w:name="_Toc98552885"/>
       <w:r>
         <w:rPr>
           <w:color w:val="auto"/>
@@ -2962,7 +3022,7 @@
           <w:u w:val="single"/>
         </w:rPr>
       </w:pPr>
-      <w:bookmarkStart w:id="3" w:name="_Toc98531154"/>
+      <w:bookmarkStart w:id="3" w:name="_Toc98552886"/>
       <w:r>
         <w:rPr>
           <w:color w:val="auto"/>
@@ -2970,7 +3030,16 @@
           <w:szCs w:val="24"/>
           <w:u w:val="single"/>
         </w:rPr>
-        <w:t>2.1. Fonctionnalités</w:t>
+        <w:t>3</w:t>
+      </w:r>
+      <w:r>
+        <w:rPr>
+          <w:color w:val="auto"/>
+          <w:sz w:val="24"/>
+          <w:szCs w:val="24"/>
+          <w:u w:val="single"/>
+        </w:rPr>
+        <w:t>.1. Fonctionnalités</w:t>
       </w:r>
       <w:bookmarkEnd w:id="3"/>
     </w:p>
@@ -3100,9 +3169,12 @@
     <w:p/>
     <w:p/>
     <w:p/>
-    <w:p/>
-    <w:p>
-      <w:r>
+    <w:p>
+      <w:pPr>
+        <w:jc w:val="both"/>
+      </w:pPr>
+      <w:r>
+        <w:lastRenderedPageBreak/>
         <w:tab/>
         <w:t>On peut voir qu’un seul rôle existera dans la solution : le joueur.</w:t>
       </w:r>
@@ -3138,8 +3210,16 @@
           <w:ilvl w:val="0"/>
           <w:numId w:val="2"/>
         </w:numPr>
-      </w:pPr>
-      <w:r>
+        <w:rPr>
+          <w:b/>
+          <w:bCs/>
+        </w:rPr>
+      </w:pPr>
+      <w:r>
+        <w:rPr>
+          <w:b/>
+          <w:bCs/>
+        </w:rPr>
         <w:t>pouvoir paramétrer / changer les règles du jeu ;</w:t>
       </w:r>
     </w:p>
@@ -3150,9 +3230,24 @@
           <w:ilvl w:val="0"/>
           <w:numId w:val="2"/>
         </w:numPr>
-      </w:pPr>
-      <w:r>
-        <w:t xml:space="preserve">pouvoir paramétrer / changer les types des dés ; </w:t>
+        <w:rPr>
+          <w:b/>
+          <w:bCs/>
+        </w:rPr>
+      </w:pPr>
+      <w:r>
+        <w:rPr>
+          <w:b/>
+          <w:bCs/>
+        </w:rPr>
+        <w:t>pouvoir paramétrer / changer les types des dés</w:t>
+      </w:r>
+      <w:r>
+        <w:rPr>
+          <w:b/>
+          <w:bCs/>
+        </w:rPr>
+        <w:t>.</w:t>
       </w:r>
     </w:p>
     <w:p>
@@ -3163,6 +3258,7 @@
     <w:p>
       <w:pPr>
         <w:ind w:firstLine="360"/>
+        <w:jc w:val="both"/>
       </w:pPr>
       <w:r>
         <w:t>Pour les règles du jeu,</w:t>
@@ -3183,7 +3279,13 @@
         <w:t xml:space="preserve"> effet</w:t>
       </w:r>
       <w:r>
-        <w:t xml:space="preserve"> choisir entre ses 3 types de règles : </w:t>
+        <w:t xml:space="preserve"> choisir entre </w:t>
+      </w:r>
+      <w:r>
+        <w:t>ces</w:t>
+      </w:r>
+      <w:r>
+        <w:t xml:space="preserve"> 3 types de règles : </w:t>
       </w:r>
     </w:p>
     <w:p>
@@ -3193,9 +3295,31 @@
           <w:ilvl w:val="0"/>
           <w:numId w:val="2"/>
         </w:numPr>
-      </w:pPr>
-      <w:r>
-        <w:t>10 points si somme des 2 dés égal 7 ;</w:t>
+        <w:rPr>
+          <w:b/>
+          <w:bCs/>
+        </w:rPr>
+      </w:pPr>
+      <w:r>
+        <w:rPr>
+          <w:b/>
+          <w:bCs/>
+        </w:rPr>
+        <w:t>10 points si somme des 2 dés égal</w:t>
+      </w:r>
+      <w:r>
+        <w:rPr>
+          <w:b/>
+          <w:bCs/>
+        </w:rPr>
+        <w:t xml:space="preserve">e à </w:t>
+      </w:r>
+      <w:r>
+        <w:rPr>
+          <w:b/>
+          <w:bCs/>
+        </w:rPr>
+        <w:t>7 ;</w:t>
       </w:r>
     </w:p>
     <w:p>
@@ -3205,8 +3329,16 @@
           <w:ilvl w:val="0"/>
           <w:numId w:val="2"/>
         </w:numPr>
-      </w:pPr>
-      <w:r>
+        <w:rPr>
+          <w:b/>
+          <w:bCs/>
+        </w:rPr>
+      </w:pPr>
+      <w:r>
+        <w:rPr>
+          <w:b/>
+          <w:bCs/>
+        </w:rPr>
         <w:t>10 points si somme des 2 dés inférieure à 7 ;</w:t>
       </w:r>
     </w:p>
@@ -3217,22 +3349,47 @@
           <w:ilvl w:val="0"/>
           <w:numId w:val="2"/>
         </w:numPr>
-      </w:pPr>
-      <w:r>
+        <w:rPr>
+          <w:b/>
+          <w:bCs/>
+        </w:rPr>
+      </w:pPr>
+      <w:r>
+        <w:rPr>
+          <w:b/>
+          <w:bCs/>
+        </w:rPr>
         <w:t>10 points si mêmes faces pour les deux dés.</w:t>
       </w:r>
     </w:p>
     <w:p>
       <w:pPr>
         <w:ind w:left="360"/>
+        <w:jc w:val="both"/>
       </w:pPr>
     </w:p>
     <w:p>
       <w:pPr>
         <w:ind w:firstLine="360"/>
-      </w:pPr>
-      <w:r>
-        <w:t>Et pour les types de dés, le joueur peut varier entre 3 types de dé (chaque type de dé correspondant à un niveau de difficulté) :</w:t>
+        <w:jc w:val="both"/>
+      </w:pPr>
+      <w:r>
+        <w:t>Et pour les types de dés, le jou</w:t>
+      </w:r>
+      <w:r>
+        <w:t xml:space="preserve">eur peut </w:t>
+      </w:r>
+      <w:r>
+        <w:t xml:space="preserve">choisir </w:t>
+      </w:r>
+      <w:r>
+        <w:t>entre 3 types de dé</w:t>
+      </w:r>
+      <w:r>
+        <w:t xml:space="preserve">, </w:t>
+      </w:r>
+      <w:r>
+        <w:t>chaque type de dé correspondant à un niveau de difficulté :</w:t>
       </w:r>
     </w:p>
     <w:p>
@@ -3242,17 +3399,37 @@
           <w:ilvl w:val="0"/>
           <w:numId w:val="2"/>
         </w:numPr>
-      </w:pPr>
-      <w:r>
+        <w:rPr>
+          <w:b/>
+          <w:bCs/>
+        </w:rPr>
+      </w:pPr>
+      <w:r>
+        <w:rPr>
+          <w:b/>
+          <w:bCs/>
+        </w:rPr>
         <w:t>d</w:t>
       </w:r>
       <w:r>
+        <w:rPr>
+          <w:b/>
+          <w:bCs/>
+        </w:rPr>
         <w:t>é à 6 faces</w:t>
       </w:r>
       <w:r>
+        <w:rPr>
+          <w:b/>
+          <w:bCs/>
+        </w:rPr>
         <w:t xml:space="preserve"> : </w:t>
       </w:r>
       <w:r>
+        <w:rPr>
+          <w:b/>
+          <w:bCs/>
+        </w:rPr>
         <w:t>faces de 1 à 6, difficulté normale ;</w:t>
       </w:r>
     </w:p>
@@ -3263,8 +3440,16 @@
           <w:ilvl w:val="0"/>
           <w:numId w:val="2"/>
         </w:numPr>
-      </w:pPr>
-      <w:r>
+        <w:rPr>
+          <w:b/>
+          <w:bCs/>
+        </w:rPr>
+      </w:pPr>
+      <w:r>
+        <w:rPr>
+          <w:b/>
+          <w:bCs/>
+        </w:rPr>
         <w:t>dé à 10 faces : faces de 0 à 9, difficulté difficile ;</w:t>
       </w:r>
     </w:p>
@@ -3275,11 +3460,37 @@
           <w:ilvl w:val="0"/>
           <w:numId w:val="2"/>
         </w:numPr>
-      </w:pPr>
-      <w:r>
-        <w:t>dé à 30 faces : faces de 1 à 20, difficulté expert.</w:t>
-      </w:r>
-      <w:r>
+        <w:rPr>
+          <w:b/>
+          <w:bCs/>
+        </w:rPr>
+      </w:pPr>
+      <w:r>
+        <w:rPr>
+          <w:b/>
+          <w:bCs/>
+        </w:rPr>
+        <w:t xml:space="preserve">dé à </w:t>
+      </w:r>
+      <w:r>
+        <w:rPr>
+          <w:b/>
+          <w:bCs/>
+        </w:rPr>
+        <w:t>2</w:t>
+      </w:r>
+      <w:r>
+        <w:rPr>
+          <w:b/>
+          <w:bCs/>
+        </w:rPr>
+        <w:t>0 faces : faces de 1 à 20, difficulté expert.</w:t>
+      </w:r>
+      <w:r>
+        <w:rPr>
+          <w:b/>
+          <w:bCs/>
+        </w:rPr>
         <w:br/>
       </w:r>
     </w:p>
@@ -3468,7 +3679,7 @@
           <w:u w:val="single"/>
         </w:rPr>
       </w:pPr>
-      <w:bookmarkStart w:id="4" w:name="_Toc98531155"/>
+      <w:bookmarkStart w:id="4" w:name="_Toc98552887"/>
       <w:r>
         <w:rPr>
           <w:color w:val="auto"/>
@@ -3476,7 +3687,16 @@
           <w:szCs w:val="24"/>
           <w:u w:val="single"/>
         </w:rPr>
-        <w:t>2.2. Processus</w:t>
+        <w:t>3</w:t>
+      </w:r>
+      <w:r>
+        <w:rPr>
+          <w:color w:val="auto"/>
+          <w:sz w:val="24"/>
+          <w:szCs w:val="24"/>
+          <w:u w:val="single"/>
+        </w:rPr>
+        <w:t>.2. Processus</w:t>
       </w:r>
       <w:bookmarkEnd w:id="4"/>
     </w:p>
@@ -3510,7 +3730,13 @@
         <w:t>. Et cela,</w:t>
       </w:r>
       <w:r>
-        <w:t xml:space="preserve"> afin de détailler le processus des fonctionnalités dont le fonctionnement n’est pas évident</w:t>
+        <w:t xml:space="preserve"> afin de détailler le</w:t>
+      </w:r>
+      <w:r>
+        <w:t>s</w:t>
+      </w:r>
+      <w:r>
+        <w:t xml:space="preserve"> processus des fonctionnalités dont le fonctionnement n’est pas évident</w:t>
       </w:r>
       <w:r>
         <w:t>, ou est plus complexe qu’il ne le semble.</w:t>
@@ -3546,19 +3772,26 @@
           <w:u w:val="single"/>
         </w:rPr>
       </w:pPr>
-      <w:bookmarkStart w:id="5" w:name="_Toc98531156"/>
+      <w:bookmarkStart w:id="5" w:name="_Toc98552888"/>
       <w:r>
         <w:rPr>
           <w:color w:val="auto"/>
           <w:u w:val="single"/>
         </w:rPr>
-        <w:t>2.2.1. Processus de «</w:t>
+        <w:t>3</w:t>
       </w:r>
       <w:r>
         <w:rPr>
           <w:color w:val="auto"/>
           <w:u w:val="single"/>
         </w:rPr>
+        <w:t>.2.1. Processus de «</w:t>
+      </w:r>
+      <w:r>
+        <w:rPr>
+          <w:color w:val="auto"/>
+          <w:u w:val="single"/>
+        </w:rPr>
         <w:t xml:space="preserve"> jouer »</w:t>
       </w:r>
       <w:bookmarkEnd w:id="5"/>
@@ -3590,7 +3823,6 @@
         </w:rPr>
       </w:pPr>
       <w:r>
-        <w:lastRenderedPageBreak/>
         <w:t>Ci-après le diagramme d’activité de « jouer » :</w:t>
       </w:r>
       <w:r>
@@ -3615,6 +3847,7 @@
         <w:rPr>
           <w:noProof/>
         </w:rPr>
+        <w:lastRenderedPageBreak/>
         <w:drawing>
           <wp:inline distT="0" distB="0" distL="0" distR="0" wp14:anchorId="46714628" wp14:editId="66903401">
             <wp:extent cx="3985404" cy="2224594"/>
@@ -3667,33 +3900,40 @@
           <w:u w:val="single"/>
         </w:rPr>
       </w:pPr>
-      <w:bookmarkStart w:id="6" w:name="_Toc98531157"/>
+      <w:bookmarkStart w:id="6" w:name="_Toc98552889"/>
       <w:r>
         <w:rPr>
           <w:color w:val="auto"/>
           <w:u w:val="single"/>
         </w:rPr>
-        <w:t>2.2.</w:t>
+        <w:t>3</w:t>
       </w:r>
       <w:r>
         <w:rPr>
           <w:color w:val="auto"/>
           <w:u w:val="single"/>
         </w:rPr>
-        <w:t>2</w:t>
+        <w:t>.2.</w:t>
       </w:r>
       <w:r>
         <w:rPr>
           <w:color w:val="auto"/>
           <w:u w:val="single"/>
         </w:rPr>
-        <w:t>. Processus de «</w:t>
+        <w:t>2</w:t>
       </w:r>
       <w:r>
         <w:rPr>
           <w:color w:val="auto"/>
           <w:u w:val="single"/>
         </w:rPr>
+        <w:t>. Processus de «</w:t>
+      </w:r>
+      <w:r>
+        <w:rPr>
+          <w:color w:val="auto"/>
+          <w:u w:val="single"/>
+        </w:rPr>
         <w:t xml:space="preserve"> paramétrer son espace de stockage »</w:t>
       </w:r>
       <w:bookmarkEnd w:id="6"/>
@@ -3743,7 +3983,13 @@
         <w:t>fonctionnalité</w:t>
       </w:r>
       <w:r>
-        <w:t xml:space="preserve"> qui valait la peine d’être décrit plus dans le détail</w:t>
+        <w:t xml:space="preserve"> qui valait la peine d’être décrit</w:t>
+      </w:r>
+      <w:r>
+        <w:t>e</w:t>
+      </w:r>
+      <w:r>
+        <w:t xml:space="preserve"> plus dans le détail</w:t>
       </w:r>
       <w:r>
         <w:t>, c</w:t>
@@ -3932,47 +4178,54 @@
       <w:r>
         <w:tab/>
       </w:r>
-      <w:bookmarkStart w:id="7" w:name="_Toc98531158"/>
+      <w:bookmarkStart w:id="7" w:name="_Toc98552890"/>
       <w:r>
         <w:rPr>
           <w:color w:val="auto"/>
           <w:u w:val="single"/>
         </w:rPr>
-        <w:t>2.2.</w:t>
+        <w:t>3</w:t>
       </w:r>
       <w:r>
         <w:rPr>
           <w:color w:val="auto"/>
           <w:u w:val="single"/>
         </w:rPr>
-        <w:t>3</w:t>
+        <w:t>.2.</w:t>
       </w:r>
       <w:r>
         <w:rPr>
           <w:color w:val="auto"/>
           <w:u w:val="single"/>
         </w:rPr>
-        <w:t>. Processus de «</w:t>
+        <w:t>3</w:t>
       </w:r>
       <w:r>
         <w:rPr>
           <w:color w:val="auto"/>
           <w:u w:val="single"/>
         </w:rPr>
-        <w:t xml:space="preserve"> consulter les meilleurs </w:t>
+        <w:t>. Processus de «</w:t>
       </w:r>
       <w:r>
         <w:rPr>
           <w:color w:val="auto"/>
           <w:u w:val="single"/>
         </w:rPr>
-        <w:t>s</w:t>
+        <w:t xml:space="preserve"> consulter les meilleurs </w:t>
       </w:r>
       <w:r>
         <w:rPr>
           <w:color w:val="auto"/>
           <w:u w:val="single"/>
         </w:rPr>
+        <w:t>s</w:t>
+      </w:r>
+      <w:r>
+        <w:rPr>
+          <w:color w:val="auto"/>
+          <w:u w:val="single"/>
+        </w:rPr>
         <w:t>cores »</w:t>
       </w:r>
       <w:bookmarkEnd w:id="7"/>
@@ -4055,6 +4308,7 @@
         <w:rPr>
           <w:noProof/>
         </w:rPr>
+        <w:lastRenderedPageBreak/>
         <w:drawing>
           <wp:inline distT="0" distB="0" distL="0" distR="0" wp14:anchorId="73404B37" wp14:editId="762CAEC6">
             <wp:extent cx="5760720" cy="1447800"/>
@@ -4104,7 +4358,7 @@
           <w:u w:val="single"/>
         </w:rPr>
       </w:pPr>
-      <w:bookmarkStart w:id="8" w:name="_Toc98531159"/>
+      <w:bookmarkStart w:id="8" w:name="_Toc98552891"/>
       <w:r>
         <w:rPr>
           <w:color w:val="auto"/>
@@ -4112,7 +4366,16 @@
           <w:szCs w:val="24"/>
           <w:u w:val="single"/>
         </w:rPr>
-        <w:t>2.3. Scénarios de vie</w:t>
+        <w:t>3</w:t>
+      </w:r>
+      <w:r>
+        <w:rPr>
+          <w:color w:val="auto"/>
+          <w:sz w:val="24"/>
+          <w:szCs w:val="24"/>
+          <w:u w:val="single"/>
+        </w:rPr>
+        <w:t>.3. Scénarios de vie</w:t>
       </w:r>
       <w:bookmarkEnd w:id="8"/>
     </w:p>
@@ -4184,13 +4447,20 @@
           <w:u w:val="single"/>
         </w:rPr>
       </w:pPr>
-      <w:bookmarkStart w:id="9" w:name="_Toc98531160"/>
+      <w:bookmarkStart w:id="9" w:name="_Toc98552892"/>
       <w:r>
         <w:rPr>
           <w:color w:val="auto"/>
           <w:u w:val="single"/>
         </w:rPr>
-        <w:t>2.</w:t>
+        <w:t>3</w:t>
+      </w:r>
+      <w:r>
+        <w:rPr>
+          <w:color w:val="auto"/>
+          <w:u w:val="single"/>
+        </w:rPr>
+        <w:t>.</w:t>
       </w:r>
       <w:r>
         <w:rPr>
@@ -4297,47 +4567,54 @@
           <w:u w:val="single"/>
         </w:rPr>
       </w:pPr>
-      <w:bookmarkStart w:id="10" w:name="_Toc98531161"/>
+      <w:bookmarkStart w:id="10" w:name="_Toc98552893"/>
       <w:r>
         <w:rPr>
           <w:color w:val="auto"/>
           <w:u w:val="single"/>
         </w:rPr>
-        <w:t>2.</w:t>
+        <w:t>3</w:t>
       </w:r>
       <w:r>
         <w:rPr>
           <w:color w:val="auto"/>
           <w:u w:val="single"/>
         </w:rPr>
-        <w:t>3.</w:t>
+        <w:t>.</w:t>
       </w:r>
       <w:r>
         <w:rPr>
           <w:color w:val="auto"/>
           <w:u w:val="single"/>
         </w:rPr>
-        <w:t>2</w:t>
+        <w:t>3.</w:t>
       </w:r>
       <w:r>
         <w:rPr>
           <w:color w:val="auto"/>
           <w:u w:val="single"/>
         </w:rPr>
-        <w:t>. Scénario de vi</w:t>
+        <w:t>2</w:t>
       </w:r>
       <w:r>
         <w:rPr>
           <w:color w:val="auto"/>
           <w:u w:val="single"/>
         </w:rPr>
-        <w:t xml:space="preserve">e </w:t>
+        <w:t>. Scénario de vi</w:t>
       </w:r>
       <w:r>
         <w:rPr>
           <w:color w:val="auto"/>
           <w:u w:val="single"/>
         </w:rPr>
+        <w:t xml:space="preserve">e </w:t>
+      </w:r>
+      <w:r>
+        <w:rPr>
+          <w:color w:val="auto"/>
+          <w:u w:val="single"/>
+        </w:rPr>
         <w:t>du jeu</w:t>
       </w:r>
       <w:bookmarkEnd w:id="10"/>
@@ -4393,6 +4670,9 @@
         <w:jc w:val="center"/>
       </w:pPr>
       <w:r>
+        <w:rPr>
+          <w:noProof/>
+        </w:rPr>
         <w:lastRenderedPageBreak/>
         <w:drawing>
           <wp:inline distT="0" distB="0" distL="0" distR="0" wp14:anchorId="4EEB9C5B" wp14:editId="3FDA2E71">
@@ -4443,7 +4723,7 @@
           <w:u w:val="single"/>
         </w:rPr>
       </w:pPr>
-      <w:bookmarkStart w:id="11" w:name="_Toc98531162"/>
+      <w:bookmarkStart w:id="11" w:name="_Toc98552894"/>
       <w:r>
         <w:rPr>
           <w:color w:val="auto"/>
@@ -4555,7 +4835,7 @@
           <w:u w:val="single"/>
         </w:rPr>
       </w:pPr>
-      <w:bookmarkStart w:id="12" w:name="_Toc98531163"/>
+      <w:bookmarkStart w:id="12" w:name="_Toc98552895"/>
       <w:r>
         <w:rPr>
           <w:color w:val="auto"/>
@@ -4663,7 +4943,26 @@
         <w:jc w:val="both"/>
       </w:pPr>
       <w:r>
-        <w:t>« Reinitializable » est une interface pour les familles d’objets de la solution capable de se réinitialiser.</w:t>
+        <w:t>« </w:t>
+      </w:r>
+      <w:r>
+        <w:t>Reinitializable</w:t>
+      </w:r>
+      <w:r>
+        <w:t> »</w:t>
+      </w:r>
+      <w:r>
+        <w:t xml:space="preserve"> est une interface pour les </w:t>
+      </w:r>
+      <w:r>
+        <w:rPr>
+          <w:b/>
+          <w:bCs/>
+        </w:rPr>
+        <w:t>familles d’objets de la solution capable de se réinitialiser</w:t>
+      </w:r>
+      <w:r>
+        <w:t>.</w:t>
       </w:r>
     </w:p>
     <w:p>
@@ -4673,7 +4972,25 @@
       </w:pPr>
       <w:r>
         <w:lastRenderedPageBreak/>
-        <w:t>« Observable » et « Observer »</w:t>
+        <w:t>« </w:t>
+      </w:r>
+      <w:r>
+        <w:t> Observable</w:t>
+      </w:r>
+      <w:r>
+        <w:t> »</w:t>
+      </w:r>
+      <w:r>
+        <w:t xml:space="preserve"> et </w:t>
+      </w:r>
+      <w:r>
+        <w:t>« O</w:t>
+      </w:r>
+      <w:r>
+        <w:t>bserver</w:t>
+      </w:r>
+      <w:r>
+        <w:t> »</w:t>
       </w:r>
       <w:r>
         <w:t xml:space="preserve"> sont des clas</w:t>
@@ -4688,13 +5005,77 @@
         <w:t>implémentant</w:t>
       </w:r>
       <w:r>
-        <w:t xml:space="preserve"> le patron de conception du même nom. Ces programmes Java sont en fait des surcouches</w:t>
-      </w:r>
-      <w:r>
+        <w:t xml:space="preserve"> le patron de conception du même nom. Ces programmes Java sont en fait des </w:t>
+      </w:r>
+      <w:r>
+        <w:rPr>
+          <w:b/>
+          <w:bCs/>
+        </w:rPr>
+        <w:t>surcouches</w:t>
+      </w:r>
+      <w:r>
+        <w:rPr>
+          <w:b/>
+          <w:bCs/>
+        </w:rPr>
         <w:t xml:space="preserve"> </w:t>
       </w:r>
       <w:r>
-        <w:t>de « PropertyChangeSupport » et « PropertyChangeListener »</w:t>
+        <w:rPr>
+          <w:b/>
+          <w:bCs/>
+        </w:rPr>
+        <w:t>de  </w:t>
+      </w:r>
+      <w:r>
+        <w:rPr>
+          <w:b/>
+          <w:bCs/>
+        </w:rPr>
+        <w:t>« </w:t>
+      </w:r>
+      <w:r>
+        <w:rPr>
+          <w:b/>
+          <w:bCs/>
+        </w:rPr>
+        <w:t>PropertyChangeSupport</w:t>
+      </w:r>
+      <w:r>
+        <w:rPr>
+          <w:b/>
+          <w:bCs/>
+        </w:rPr>
+        <w:t> »</w:t>
+      </w:r>
+      <w:r>
+        <w:rPr>
+          <w:b/>
+          <w:bCs/>
+        </w:rPr>
+        <w:t xml:space="preserve"> et </w:t>
+      </w:r>
+      <w:r>
+        <w:rPr>
+          <w:b/>
+          <w:bCs/>
+        </w:rPr>
+        <w:t>« </w:t>
+      </w:r>
+      <w:r>
+        <w:rPr>
+          <w:b/>
+          <w:bCs/>
+        </w:rPr>
+        <w:t>PropertyChangeListener</w:t>
+      </w:r>
+      <w:r>
+        <w:rPr>
+          <w:b/>
+          <w:bCs/>
+        </w:rPr>
+        <w:t> »</w:t>
       </w:r>
       <w:r>
         <w:t>, comme vous pouvez le voir sur le diagramme</w:t>
@@ -4720,7 +5101,7 @@
           <w:u w:val="single"/>
         </w:rPr>
       </w:pPr>
-      <w:bookmarkStart w:id="13" w:name="_Toc98531164"/>
+      <w:bookmarkStart w:id="13" w:name="_Toc98552896"/>
       <w:r>
         <w:rPr>
           <w:color w:val="auto"/>
@@ -4768,7 +5149,27 @@
         <w:tab/>
       </w:r>
       <w:r>
-        <w:t>Afin de prévoir comment la solution sauvegarde les données, et également afin de prévoir comment la solution s’adapte aux différents espaces de stockage, nous avions prévu un package « per</w:t>
+        <w:t xml:space="preserve">Afin de prévoir comment la solution </w:t>
+      </w:r>
+      <w:r>
+        <w:rPr>
+          <w:b/>
+          <w:bCs/>
+        </w:rPr>
+        <w:t>sauvegarde les données</w:t>
+      </w:r>
+      <w:r>
+        <w:t>, et également afin de prévoir comment la solution</w:t>
+      </w:r>
+      <w:r>
+        <w:rPr>
+          <w:b/>
+          <w:bCs/>
+        </w:rPr>
+        <w:t xml:space="preserve"> s’adapte aux différents espaces de stockage</w:t>
+      </w:r>
+      <w:r>
+        <w:t>, nous avions prévu un package « per</w:t>
       </w:r>
       <w:r>
         <w:t>s</w:t>
@@ -4826,6 +5227,9 @@
         <w:jc w:val="center"/>
       </w:pPr>
       <w:r>
+        <w:rPr>
+          <w:noProof/>
+        </w:rPr>
         <w:drawing>
           <wp:inline distT="0" distB="0" distL="0" distR="0" wp14:anchorId="638AEE6B" wp14:editId="658E6A13">
             <wp:extent cx="3575533" cy="1863306"/>
@@ -4935,10 +5339,7 @@
         <w:t>(interface au sens interface entre système ici, pas interface Java)</w:t>
       </w:r>
       <w:r>
-        <w:t xml:space="preserve"> </w:t>
-      </w:r>
-      <w:r>
-        <w:t>;</w:t>
+        <w:t>.</w:t>
       </w:r>
     </w:p>
     <w:p>
@@ -4960,15 +5361,7 @@
         <w:t xml:space="preserve">Un sous package </w:t>
       </w:r>
       <w:r>
-        <w:t>« </w:t>
-      </w:r>
-      <w:proofErr w:type="spellStart"/>
-      <w:r>
-        <w:t>high_score_kit</w:t>
-      </w:r>
-      <w:proofErr w:type="spellEnd"/>
-      <w:r>
-        <w:t> »</w:t>
+        <w:t>« high_score_kit »</w:t>
       </w:r>
       <w:r>
         <w:t xml:space="preserve"> </w:t>
@@ -5014,45 +5407,252 @@
     </w:p>
     <w:p>
       <w:pPr>
-        <w:pStyle w:val="Paragraphedeliste"/>
+        <w:ind w:firstLine="708"/>
         <w:jc w:val="both"/>
       </w:pPr>
-    </w:p>
-    <w:p>
-      <w:pPr>
-        <w:pStyle w:val="Paragraphedeliste"/>
+      <w:r>
+        <w:t>Entre autres, o</w:t>
+      </w:r>
+      <w:r>
+        <w:t>n</w:t>
+      </w:r>
+      <w:r>
+        <w:t xml:space="preserve"> </w:t>
+      </w:r>
+      <w:r>
+        <w:t>p</w:t>
+      </w:r>
+      <w:r>
+        <w:t>e</w:t>
+      </w:r>
+      <w:r>
+        <w:t>ut voir que le packa</w:t>
+      </w:r>
+      <w:r>
+        <w:t>g</w:t>
+      </w:r>
+      <w:r>
+        <w:t xml:space="preserve">e </w:t>
+      </w:r>
+      <w:r>
+        <w:t>« </w:t>
+      </w:r>
+      <w:r>
+        <w:t>high_score</w:t>
+      </w:r>
+      <w:r>
+        <w:t> »</w:t>
+      </w:r>
+      <w:r>
+        <w:t xml:space="preserve"> contient des classes </w:t>
+      </w:r>
+      <w:r>
+        <w:t>implémenta</w:t>
+      </w:r>
+      <w:r>
+        <w:t xml:space="preserve">nt </w:t>
+      </w:r>
+      <w:r>
+        <w:t xml:space="preserve">les </w:t>
+      </w:r>
+      <w:r>
+        <w:rPr>
+          <w:b/>
+          <w:bCs/>
+        </w:rPr>
+        <w:t xml:space="preserve">patrons de conception </w:t>
+      </w:r>
+      <w:r>
+        <w:rPr>
+          <w:b/>
+          <w:bCs/>
+        </w:rPr>
+        <w:t>F</w:t>
+      </w:r>
+      <w:r>
+        <w:rPr>
+          <w:b/>
+          <w:bCs/>
+        </w:rPr>
+        <w:t xml:space="preserve">actory et </w:t>
+      </w:r>
+      <w:r>
+        <w:rPr>
+          <w:b/>
+          <w:bCs/>
+        </w:rPr>
+        <w:t>S</w:t>
+      </w:r>
+      <w:r>
+        <w:rPr>
+          <w:b/>
+          <w:bCs/>
+        </w:rPr>
+        <w:t>ingl</w:t>
+      </w:r>
+      <w:r>
+        <w:rPr>
+          <w:b/>
+          <w:bCs/>
+        </w:rPr>
+        <w:t>e</w:t>
+      </w:r>
+      <w:r>
+        <w:rPr>
+          <w:b/>
+          <w:bCs/>
+        </w:rPr>
+        <w:t>ton.</w:t>
+      </w:r>
+      <w:r>
+        <w:rPr>
+          <w:b/>
+          <w:bCs/>
+        </w:rPr>
+        <w:t xml:space="preserve"> </w:t>
+      </w:r>
+      <w:r>
+        <w:t xml:space="preserve">En effet, toutes les classes héritant de </w:t>
+      </w:r>
+      <w:r>
+        <w:t xml:space="preserve">la </w:t>
+      </w:r>
+      <w:r>
+        <w:t xml:space="preserve">classe </w:t>
+      </w:r>
+      <w:r>
+        <w:t>« </w:t>
+      </w:r>
+      <w:r>
+        <w:t>HighScore</w:t>
+      </w:r>
+      <w:r>
+        <w:t> »</w:t>
+      </w:r>
+      <w:r>
+        <w:t> </w:t>
+      </w:r>
+      <w:r>
+        <w:t>implémentent ces deux patrons. Il y a dans ce package</w:t>
+      </w:r>
+      <w:r>
+        <w:t xml:space="preserve">, </w:t>
+      </w:r>
+      <w:r>
+        <w:t xml:space="preserve">autant de classes concrètes « […]HighScore » que d’espace de </w:t>
+      </w:r>
+      <w:r>
+        <w:t>stockage</w:t>
+      </w:r>
+      <w:r>
+        <w:t xml:space="preserve"> dans le jeu. </w:t>
+      </w:r>
+      <w:r>
+        <w:t>En effet, c</w:t>
+      </w:r>
+      <w:r>
+        <w:t xml:space="preserve">haque espace de stockage a une classe lui correspondant pour </w:t>
+      </w:r>
+      <w:r>
+        <w:t>implémenter</w:t>
+      </w:r>
+      <w:r>
+        <w:t xml:space="preserve"> l’interface entre Java et les serveurs de</w:t>
+      </w:r>
+      <w:r>
+        <w:t>s</w:t>
+      </w:r>
+      <w:r>
+        <w:t xml:space="preserve"> base</w:t>
+      </w:r>
+      <w:r>
+        <w:t>s</w:t>
+      </w:r>
+      <w:r>
+        <w:t xml:space="preserve"> de données</w:t>
+      </w:r>
+      <w:r>
+        <w:t xml:space="preserve"> / le système de fichiers pour la </w:t>
+      </w:r>
+      <w:r>
+        <w:t>sérialisation</w:t>
+      </w:r>
+      <w:r>
+        <w:t xml:space="preserve">. </w:t>
+      </w:r>
+    </w:p>
+    <w:p>
+      <w:pPr>
+        <w:ind w:firstLine="708"/>
         <w:jc w:val="both"/>
       </w:pPr>
-    </w:p>
-    <w:p>
-      <w:pPr>
-        <w:pStyle w:val="Paragraphedeliste"/>
-        <w:jc w:val="both"/>
-      </w:pPr>
-    </w:p>
-    <w:p>
-      <w:pPr>
-        <w:pStyle w:val="Paragraphedeliste"/>
-        <w:jc w:val="both"/>
-      </w:pPr>
-    </w:p>
-    <w:p>
-      <w:pPr>
-        <w:pStyle w:val="Paragraphedeliste"/>
-        <w:jc w:val="both"/>
-      </w:pPr>
-    </w:p>
-    <w:p>
-      <w:pPr>
-        <w:pStyle w:val="Paragraphedeliste"/>
-        <w:jc w:val="both"/>
-      </w:pPr>
-    </w:p>
-    <w:p>
-      <w:pPr>
-        <w:pStyle w:val="Paragraphedeliste"/>
-        <w:jc w:val="both"/>
-      </w:pPr>
+      <w:r>
+        <w:t>En revanche, l</w:t>
+      </w:r>
+      <w:r>
+        <w:t>a classe</w:t>
+      </w:r>
+      <w:r>
+        <w:t> </w:t>
+      </w:r>
+      <w:r>
+        <w:t xml:space="preserve"> </w:t>
+      </w:r>
+      <w:r>
+        <w:t>« </w:t>
+      </w:r>
+      <w:r>
+        <w:t>Score</w:t>
+      </w:r>
+      <w:r>
+        <w:t> »</w:t>
+      </w:r>
+      <w:r>
+        <w:t xml:space="preserve"> est </w:t>
+      </w:r>
+      <w:r>
+        <w:t xml:space="preserve">un </w:t>
+      </w:r>
+      <w:r>
+        <w:t> </w:t>
+      </w:r>
+      <w:r>
+        <w:rPr>
+          <w:b/>
+          <w:bCs/>
+        </w:rPr>
+        <w:t>ORM Persistable</w:t>
+      </w:r>
+      <w:r>
+        <w:t xml:space="preserve">, c’est-à-dire une entité </w:t>
+      </w:r>
+      <w:r>
+        <w:t xml:space="preserve">en </w:t>
+      </w:r>
+      <w:r>
+        <w:t>reflet de la table</w:t>
+      </w:r>
+      <w:r>
+        <w:t> </w:t>
+      </w:r>
+      <w:r>
+        <w:t> </w:t>
+      </w:r>
+      <w:r>
+        <w:t>« </w:t>
+      </w:r>
+      <w:r>
+        <w:t>Score</w:t>
+      </w:r>
+      <w:r>
+        <w:t> »</w:t>
+      </w:r>
+      <w:r>
+        <w:t xml:space="preserve"> </w:t>
+      </w:r>
+      <w:r>
+        <w:t xml:space="preserve">des bases de données. </w:t>
+      </w:r>
     </w:p>
     <w:p>
       <w:pPr>
@@ -5074,6 +5674,9 @@
         <w:jc w:val="center"/>
       </w:pPr>
       <w:r>
+        <w:rPr>
+          <w:noProof/>
+        </w:rPr>
         <w:lastRenderedPageBreak/>
         <w:drawing>
           <wp:inline distT="0" distB="0" distL="0" distR="0" wp14:anchorId="02AF1CC5" wp14:editId="24037712">
@@ -5138,6 +5741,9 @@
         <w:tab/>
       </w:r>
       <w:r>
+        <w:rPr>
+          <w:noProof/>
+        </w:rPr>
         <w:drawing>
           <wp:inline distT="0" distB="0" distL="0" distR="0" wp14:anchorId="1FD86830" wp14:editId="2C457390">
             <wp:extent cx="8892540" cy="2229485"/>
@@ -5175,7 +5781,6 @@
         </w:drawing>
       </w:r>
     </w:p>
-    <w:p/>
     <w:p>
       <w:pPr>
         <w:pStyle w:val="Titre2"/>
@@ -5187,7 +5792,7 @@
           <w:u w:val="single"/>
         </w:rPr>
       </w:pPr>
-      <w:bookmarkStart w:id="14" w:name="_Toc98531165"/>
+      <w:bookmarkStart w:id="14" w:name="_Toc98552897"/>
       <w:r>
         <w:rPr>
           <w:color w:val="auto"/>
@@ -5195,6 +5800,7 @@
           <w:szCs w:val="24"/>
           <w:u w:val="single"/>
         </w:rPr>
+        <w:lastRenderedPageBreak/>
         <w:t>4.</w:t>
       </w:r>
       <w:r>
@@ -5217,7 +5823,626 @@
       </w:r>
       <w:bookmarkEnd w:id="14"/>
     </w:p>
+    <w:p>
+      <w:pPr>
+        <w:jc w:val="both"/>
+      </w:pPr>
+    </w:p>
+    <w:p>
+      <w:pPr>
+        <w:jc w:val="both"/>
+      </w:pPr>
+      <w:r>
+        <w:tab/>
+        <w:t xml:space="preserve">Dans l’objectif de prévoir comment </w:t>
+      </w:r>
+      <w:r>
+        <w:t xml:space="preserve">le système du jeu fonctionnera précisément, nous avons réalisé un package « system », constituant le </w:t>
+      </w:r>
+      <w:r>
+        <w:rPr>
+          <w:b/>
+          <w:bCs/>
+        </w:rPr>
+        <w:t>cœur le notre solution</w:t>
+      </w:r>
+      <w:r>
+        <w:t xml:space="preserve">. </w:t>
+      </w:r>
+      <w:r>
+        <w:t>Par ailleurs, u</w:t>
+      </w:r>
+      <w:r>
+        <w:t xml:space="preserve">n autre nom pour ce package aurait pu être « core ». Le but de package </w:t>
+      </w:r>
+      <w:r>
+        <w:t>est</w:t>
+      </w:r>
+      <w:r>
+        <w:t xml:space="preserve"> vraiment de contenir les </w:t>
+      </w:r>
+      <w:r>
+        <w:rPr>
+          <w:b/>
+          <w:bCs/>
+        </w:rPr>
+        <w:t>programmes qui dirigent le jeu</w:t>
+      </w:r>
+      <w:r>
+        <w:t>.</w:t>
+      </w:r>
+      <w:r>
+        <w:rPr>
+          <w:b/>
+          <w:bCs/>
+        </w:rPr>
+        <w:t xml:space="preserve"> </w:t>
+      </w:r>
+      <w:r>
+        <w:t xml:space="preserve">La responsabilité de ce package est donc la </w:t>
+      </w:r>
+      <w:r>
+        <w:rPr>
+          <w:b/>
+          <w:bCs/>
+        </w:rPr>
+        <w:t>gestion des fonctionnalités en elles-mêmes du jeu</w:t>
+      </w:r>
+      <w:r>
+        <w:t xml:space="preserve">. </w:t>
+      </w:r>
+    </w:p>
     <w:p/>
+    <w:p>
+      <w:r>
+        <w:tab/>
+        <w:t>Ci-après, le diagramme de paquetage du package « system » :</w:t>
+      </w:r>
+    </w:p>
+    <w:p>
+      <w:pPr>
+        <w:jc w:val="center"/>
+      </w:pPr>
+      <w:r>
+        <w:drawing>
+          <wp:inline distT="0" distB="0" distL="0" distR="0" wp14:anchorId="1DEE1894" wp14:editId="5231A395">
+            <wp:extent cx="3381847" cy="1724266"/>
+            <wp:effectExtent l="0" t="0" r="0" b="9525"/>
+            <wp:docPr id="16" name="Image 16"/>
+            <wp:cNvGraphicFramePr>
+              <a:graphicFrameLocks xmlns:a="http://schemas.openxmlformats.org/drawingml/2006/main" noChangeAspect="1"/>
+            </wp:cNvGraphicFramePr>
+            <a:graphic xmlns:a="http://schemas.openxmlformats.org/drawingml/2006/main">
+              <a:graphicData uri="http://schemas.openxmlformats.org/drawingml/2006/picture">
+                <pic:pic xmlns:pic="http://schemas.openxmlformats.org/drawingml/2006/picture">
+                  <pic:nvPicPr>
+                    <pic:cNvPr id="1" name=""/>
+                    <pic:cNvPicPr/>
+                  </pic:nvPicPr>
+                  <pic:blipFill>
+                    <a:blip r:embed="rId30"/>
+                    <a:stretch>
+                      <a:fillRect/>
+                    </a:stretch>
+                  </pic:blipFill>
+                  <pic:spPr>
+                    <a:xfrm>
+                      <a:off x="0" y="0"/>
+                      <a:ext cx="3381847" cy="1724266"/>
+                    </a:xfrm>
+                    <a:prstGeom prst="rect">
+                      <a:avLst/>
+                    </a:prstGeom>
+                  </pic:spPr>
+                </pic:pic>
+              </a:graphicData>
+            </a:graphic>
+          </wp:inline>
+        </w:drawing>
+      </w:r>
+    </w:p>
+    <w:p/>
+    <w:p>
+      <w:pPr>
+        <w:jc w:val="both"/>
+      </w:pPr>
+      <w:r>
+        <w:tab/>
+        <w:t xml:space="preserve">On peut voir que </w:t>
+      </w:r>
+      <w:r>
+        <w:t>ce</w:t>
+      </w:r>
+      <w:r>
+        <w:t xml:space="preserve"> package est </w:t>
+      </w:r>
+      <w:r>
+        <w:t xml:space="preserve">également </w:t>
+      </w:r>
+      <w:r>
+        <w:t>composé de sous-package :</w:t>
+      </w:r>
+    </w:p>
+    <w:p>
+      <w:pPr>
+        <w:pStyle w:val="Paragraphedeliste"/>
+        <w:numPr>
+          <w:ilvl w:val="0"/>
+          <w:numId w:val="2"/>
+        </w:numPr>
+        <w:jc w:val="both"/>
+      </w:pPr>
+      <w:r>
+        <w:t>Un sous-package « </w:t>
+      </w:r>
+      <w:r>
+        <w:t>dice</w:t>
+      </w:r>
+      <w:r>
+        <w:t xml:space="preserve"> » </w:t>
+      </w:r>
+      <w:r>
+        <w:t xml:space="preserve">pour la </w:t>
+      </w:r>
+      <w:r>
+        <w:rPr>
+          <w:b/>
+          <w:bCs/>
+        </w:rPr>
+        <w:t xml:space="preserve">famille des dés </w:t>
+      </w:r>
+      <w:r>
+        <w:rPr>
+          <w:b/>
+          <w:bCs/>
+        </w:rPr>
+        <w:t>du</w:t>
+      </w:r>
+      <w:r>
+        <w:rPr>
+          <w:b/>
+          <w:bCs/>
+        </w:rPr>
+        <w:t xml:space="preserve"> jeu</w:t>
+      </w:r>
+      <w:r>
+        <w:t> : l</w:t>
+      </w:r>
+      <w:r>
+        <w:t>es dés</w:t>
+      </w:r>
+      <w:r>
+        <w:t xml:space="preserve"> à</w:t>
+      </w:r>
+      <w:r>
+        <w:t xml:space="preserve"> 6 faces, </w:t>
+      </w:r>
+      <w:r>
+        <w:t xml:space="preserve">les dés à </w:t>
+      </w:r>
+      <w:r>
+        <w:t xml:space="preserve">10 faces et </w:t>
+      </w:r>
+      <w:r>
+        <w:t xml:space="preserve">les dés </w:t>
+      </w:r>
+      <w:r>
+        <w:t xml:space="preserve">20 faces. Les classes de ce package utilise de </w:t>
+      </w:r>
+      <w:r>
+        <w:rPr>
+          <w:b/>
+          <w:bCs/>
+        </w:rPr>
+        <w:t>patron de conception Strategy</w:t>
+      </w:r>
+      <w:r>
+        <w:rPr>
+          <w:b/>
+          <w:bCs/>
+        </w:rPr>
+        <w:t>.</w:t>
+      </w:r>
+    </w:p>
+    <w:p>
+      <w:pPr>
+        <w:pStyle w:val="Paragraphedeliste"/>
+        <w:jc w:val="both"/>
+      </w:pPr>
+    </w:p>
+    <w:p>
+      <w:pPr>
+        <w:pStyle w:val="Paragraphedeliste"/>
+        <w:numPr>
+          <w:ilvl w:val="0"/>
+          <w:numId w:val="2"/>
+        </w:numPr>
+        <w:jc w:val="both"/>
+      </w:pPr>
+      <w:r>
+        <w:t>Un sous-package « </w:t>
+      </w:r>
+      <w:r>
+        <w:t>rule</w:t>
+      </w:r>
+      <w:r>
+        <w:t xml:space="preserve"> » pour la </w:t>
+      </w:r>
+      <w:r>
+        <w:rPr>
+          <w:b/>
+          <w:bCs/>
+        </w:rPr>
+        <w:t xml:space="preserve">famille des </w:t>
+      </w:r>
+      <w:r>
+        <w:rPr>
+          <w:b/>
+          <w:bCs/>
+        </w:rPr>
+        <w:t xml:space="preserve">règles du </w:t>
+      </w:r>
+      <w:r>
+        <w:rPr>
+          <w:b/>
+          <w:bCs/>
+        </w:rPr>
+        <w:t>jeu</w:t>
+      </w:r>
+      <w:r>
+        <w:rPr>
+          <w:b/>
+          <w:bCs/>
+        </w:rPr>
+        <w:t> </w:t>
+      </w:r>
+      <w:r>
+        <w:t>: règle de somme des faces égale à 7, règle de somme des faces inférieure à 7, règle des mêmes faces</w:t>
+      </w:r>
+      <w:r>
+        <w:t>. Les classes de ce package utilise</w:t>
+      </w:r>
+      <w:r>
+        <w:t xml:space="preserve"> également</w:t>
+      </w:r>
+      <w:r>
+        <w:t xml:space="preserve"> </w:t>
+      </w:r>
+      <w:r>
+        <w:t>l</w:t>
+      </w:r>
+      <w:r>
+        <w:t xml:space="preserve">e </w:t>
+      </w:r>
+      <w:r>
+        <w:rPr>
+          <w:b/>
+          <w:bCs/>
+        </w:rPr>
+        <w:t>patron de conception Strategy</w:t>
+      </w:r>
+      <w:r>
+        <w:rPr>
+          <w:b/>
+          <w:bCs/>
+        </w:rPr>
+        <w:t xml:space="preserve">. </w:t>
+      </w:r>
+    </w:p>
+    <w:p/>
+    <w:p>
+      <w:pPr>
+        <w:ind w:left="360" w:firstLine="348"/>
+      </w:pPr>
+      <w:r>
+        <w:t>A la page sui suit, vous</w:t>
+      </w:r>
+      <w:r>
+        <w:t xml:space="preserve"> pouvez voir le diagramme d</w:t>
+      </w:r>
+      <w:r>
+        <w:t xml:space="preserve">e </w:t>
+      </w:r>
+      <w:r>
+        <w:t>classe</w:t>
+      </w:r>
+      <w:r>
+        <w:t>s</w:t>
+      </w:r>
+      <w:r>
+        <w:t xml:space="preserve"> du package « system »</w:t>
+      </w:r>
+      <w:r>
+        <w:t>.</w:t>
+      </w:r>
+    </w:p>
+    <w:p>
+      <w:pPr>
+        <w:ind w:left="360"/>
+      </w:pPr>
+    </w:p>
+    <w:p>
+      <w:pPr>
+        <w:ind w:firstLine="708"/>
+        <w:jc w:val="both"/>
+        <w:rPr>
+          <w:b/>
+          <w:bCs/>
+        </w:rPr>
+      </w:pPr>
+      <w:r>
+        <w:t>On peut voir</w:t>
+      </w:r>
+      <w:r>
+        <w:t>,</w:t>
+      </w:r>
+      <w:r>
+        <w:t xml:space="preserve"> que </w:t>
+      </w:r>
+      <w:r>
+        <w:rPr>
+          <w:b/>
+          <w:bCs/>
+        </w:rPr>
+        <w:t>« Play »</w:t>
+      </w:r>
+      <w:r>
+        <w:rPr>
+          <w:b/>
+          <w:bCs/>
+        </w:rPr>
+        <w:t>,</w:t>
+      </w:r>
+      <w:r>
+        <w:rPr>
+          <w:b/>
+          <w:bCs/>
+        </w:rPr>
+        <w:t> « Player »</w:t>
+      </w:r>
+      <w:r>
+        <w:rPr>
+          <w:b/>
+          <w:bCs/>
+        </w:rPr>
+        <w:t xml:space="preserve">, et </w:t>
+      </w:r>
+      <w:r>
+        <w:rPr>
+          <w:b/>
+          <w:bCs/>
+        </w:rPr>
+        <w:t>« Dice »</w:t>
+      </w:r>
+      <w:r>
+        <w:rPr>
+          <w:b/>
+          <w:bCs/>
+        </w:rPr>
+        <w:t xml:space="preserve"> sont </w:t>
+      </w:r>
+      <w:r>
+        <w:rPr>
+          <w:b/>
+          <w:bCs/>
+        </w:rPr>
+        <w:t xml:space="preserve">des </w:t>
+      </w:r>
+      <w:r>
+        <w:rPr>
+          <w:b/>
+          <w:bCs/>
+        </w:rPr>
+        <w:t xml:space="preserve"> classes </w:t>
+      </w:r>
+      <w:r>
+        <w:rPr>
+          <w:b/>
+          <w:bCs/>
+        </w:rPr>
+        <w:t>réinitialisables et</w:t>
+      </w:r>
+      <w:r>
+        <w:rPr>
+          <w:b/>
+          <w:bCs/>
+        </w:rPr>
+        <w:t xml:space="preserve"> des </w:t>
+      </w:r>
+      <w:r>
+        <w:rPr>
+          <w:b/>
+          <w:bCs/>
+        </w:rPr>
+        <w:t xml:space="preserve"> observables</w:t>
+      </w:r>
+      <w:r>
+        <w:t xml:space="preserve">, le </w:t>
+      </w:r>
+      <w:r>
+        <w:rPr>
+          <w:b/>
+          <w:bCs/>
+        </w:rPr>
+        <w:t>patron de conception Observer-Observable</w:t>
+      </w:r>
+      <w:r>
+        <w:rPr>
+          <w:b/>
+          <w:bCs/>
+        </w:rPr>
+        <w:t xml:space="preserve"> </w:t>
+      </w:r>
+      <w:r>
+        <w:t>est utilisé ici</w:t>
+      </w:r>
+      <w:r>
+        <w:t>.</w:t>
+      </w:r>
+    </w:p>
+    <w:p>
+      <w:pPr>
+        <w:ind w:left="360" w:firstLine="348"/>
+        <w:jc w:val="both"/>
+      </w:pPr>
+    </w:p>
+    <w:p>
+      <w:pPr>
+        <w:ind w:firstLine="708"/>
+        <w:jc w:val="both"/>
+        <w:sectPr>
+          <w:headerReference w:type="default" r:id="rId31"/>
+          <w:footerReference w:type="default" r:id="rId32"/>
+          <w:pgSz w:w="11906" w:h="16838"/>
+          <w:pgMar w:top="1417" w:right="1417" w:bottom="1417" w:left="1417" w:header="708" w:footer="708" w:gutter="0"/>
+          <w:cols w:space="708"/>
+          <w:docGrid w:linePitch="360"/>
+        </w:sectPr>
+      </w:pPr>
+      <w:r>
+        <w:t>Autre chose intéressante, on peut voir une énumération appelée « PlayEvent</w:t>
+      </w:r>
+      <w:r>
+        <w:t> »</w:t>
+      </w:r>
+      <w:r>
+        <w:t>. Cette énumération est en fait l’objet utilisé par les observables de ce package</w:t>
+      </w:r>
+      <w:r>
+        <w:t>,</w:t>
+      </w:r>
+      <w:r>
+        <w:t xml:space="preserve"> pour </w:t>
+      </w:r>
+      <w:r>
+        <w:rPr>
+          <w:b/>
+          <w:bCs/>
+        </w:rPr>
+        <w:t xml:space="preserve">différencier les </w:t>
+      </w:r>
+      <w:r>
+        <w:rPr>
+          <w:b/>
+          <w:bCs/>
+        </w:rPr>
+        <w:t>évènements</w:t>
+      </w:r>
+      <w:r>
+        <w:rPr>
+          <w:b/>
+          <w:bCs/>
+        </w:rPr>
+        <w:t xml:space="preserve"> </w:t>
+      </w:r>
+      <w:r>
+        <w:rPr>
+          <w:b/>
+          <w:bCs/>
+        </w:rPr>
+        <w:t>qu’ils</w:t>
+      </w:r>
+      <w:r>
+        <w:rPr>
+          <w:b/>
+          <w:bCs/>
+        </w:rPr>
+        <w:t xml:space="preserve"> notifient à leur</w:t>
+      </w:r>
+      <w:r>
+        <w:rPr>
+          <w:b/>
+          <w:bCs/>
+        </w:rPr>
+        <w:t>s</w:t>
+      </w:r>
+      <w:r>
+        <w:rPr>
+          <w:b/>
+          <w:bCs/>
+        </w:rPr>
+        <w:t xml:space="preserve"> vues</w:t>
+      </w:r>
+      <w:r>
+        <w:t xml:space="preserve"> du package « vizualisation ». </w:t>
+      </w:r>
+      <w:r>
+        <w:t>Par exemple, un objet « </w:t>
+      </w:r>
+      <w:r>
+        <w:t>Dice6Faces</w:t>
+      </w:r>
+      <w:r>
+        <w:t xml:space="preserve"> » </w:t>
+      </w:r>
+      <w:r>
+        <w:t xml:space="preserve">notifie toujours </w:t>
+      </w:r>
+      <w:r>
+        <w:t xml:space="preserve">ses </w:t>
+      </w:r>
+      <w:r>
+        <w:t>vues avec cette valeur de l’énumération comme évènement : « DICE_ROLLED ».</w:t>
+      </w:r>
+    </w:p>
+    <w:p>
+      <w:pPr>
+        <w:jc w:val="center"/>
+        <w:sectPr>
+          <w:headerReference w:type="default" r:id="rId33"/>
+          <w:footerReference w:type="default" r:id="rId34"/>
+          <w:pgSz w:w="16838" w:h="11906" w:orient="landscape"/>
+          <w:pgMar w:top="1417" w:right="1417" w:bottom="1417" w:left="1417" w:header="708" w:footer="708" w:gutter="0"/>
+          <w:cols w:space="708"/>
+          <w:docGrid w:linePitch="360"/>
+        </w:sectPr>
+      </w:pPr>
+      <w:r>
+        <w:lastRenderedPageBreak/>
+        <w:drawing>
+          <wp:inline distT="0" distB="0" distL="0" distR="0" wp14:anchorId="5A5928A5" wp14:editId="69DADBE3">
+            <wp:extent cx="8741876" cy="5761990"/>
+            <wp:effectExtent l="0" t="0" r="2540" b="0"/>
+            <wp:docPr id="19" name="Image 19"/>
+            <wp:cNvGraphicFramePr>
+              <a:graphicFrameLocks xmlns:a="http://schemas.openxmlformats.org/drawingml/2006/main" noChangeAspect="1"/>
+            </wp:cNvGraphicFramePr>
+            <a:graphic xmlns:a="http://schemas.openxmlformats.org/drawingml/2006/main">
+              <a:graphicData uri="http://schemas.openxmlformats.org/drawingml/2006/picture">
+                <pic:pic xmlns:pic="http://schemas.openxmlformats.org/drawingml/2006/picture">
+                  <pic:nvPicPr>
+                    <pic:cNvPr id="1" name=""/>
+                    <pic:cNvPicPr/>
+                  </pic:nvPicPr>
+                  <pic:blipFill rotWithShape="1">
+                    <a:blip r:embed="rId35"/>
+                    <a:srcRect l="294" t="599" r="545"/>
+                    <a:stretch/>
+                  </pic:blipFill>
+                  <pic:spPr bwMode="auto">
+                    <a:xfrm>
+                      <a:off x="0" y="0"/>
+                      <a:ext cx="8756605" cy="5771698"/>
+                    </a:xfrm>
+                    <a:prstGeom prst="rect">
+                      <a:avLst/>
+                    </a:prstGeom>
+                    <a:ln>
+                      <a:noFill/>
+                    </a:ln>
+                    <a:extLst>
+                      <a:ext uri="{53640926-AAD7-44D8-BBD7-CCE9431645EC}">
+                        <a14:shadowObscured xmlns:a14="http://schemas.microsoft.com/office/drawing/2010/main"/>
+                      </a:ext>
+                    </a:extLst>
+                  </pic:spPr>
+                </pic:pic>
+              </a:graphicData>
+            </a:graphic>
+          </wp:inline>
+        </w:drawing>
+      </w:r>
+    </w:p>
     <w:p>
       <w:pPr>
         <w:pStyle w:val="Titre2"/>
@@ -5229,7 +6454,7 @@
           <w:u w:val="single"/>
         </w:rPr>
       </w:pPr>
-      <w:bookmarkStart w:id="15" w:name="_Toc98531166"/>
+      <w:bookmarkStart w:id="15" w:name="_Toc98552898"/>
       <w:r>
         <w:rPr>
           <w:color w:val="auto"/>
@@ -5237,6 +6462,7 @@
           <w:szCs w:val="24"/>
           <w:u w:val="single"/>
         </w:rPr>
+        <w:lastRenderedPageBreak/>
         <w:t>4.</w:t>
       </w:r>
       <w:r>
@@ -5271,6 +6497,852 @@
     <w:p/>
     <w:p>
       <w:pPr>
+        <w:jc w:val="both"/>
+      </w:pPr>
+      <w:r>
+        <w:tab/>
+        <w:t>Afin de prévoir l’</w:t>
+      </w:r>
+      <w:r>
+        <w:t xml:space="preserve">interface graphique </w:t>
+      </w:r>
+      <w:r>
+        <w:t>qu’aura notre jeu, nous avons réalisé un package « vizualisation », ayant</w:t>
+      </w:r>
+      <w:r>
+        <w:t xml:space="preserve"> donc</w:t>
+      </w:r>
+      <w:r>
+        <w:t xml:space="preserve"> la </w:t>
+      </w:r>
+      <w:r>
+        <w:t>responsabilité du</w:t>
+      </w:r>
+      <w:r>
+        <w:rPr>
+          <w:b/>
+          <w:bCs/>
+        </w:rPr>
+        <w:t xml:space="preserve"> visuel </w:t>
+      </w:r>
+      <w:r>
+        <w:rPr>
+          <w:b/>
+          <w:bCs/>
+        </w:rPr>
+        <w:t>du jeu,</w:t>
+      </w:r>
+      <w:r>
+        <w:rPr>
+          <w:b/>
+          <w:bCs/>
+        </w:rPr>
+        <w:t xml:space="preserve"> </w:t>
+      </w:r>
+      <w:r>
+        <w:rPr>
+          <w:b/>
+          <w:bCs/>
+        </w:rPr>
+        <w:t>de l’expérience UX</w:t>
+      </w:r>
+      <w:r>
+        <w:rPr>
+          <w:b/>
+          <w:bCs/>
+        </w:rPr>
+        <w:t xml:space="preserve"> </w:t>
+      </w:r>
+      <w:r>
+        <w:rPr>
+          <w:b/>
+          <w:bCs/>
+        </w:rPr>
+        <w:t>/ UI d</w:t>
+      </w:r>
+      <w:r>
+        <w:rPr>
+          <w:b/>
+          <w:bCs/>
+        </w:rPr>
+        <w:t>onné au</w:t>
+      </w:r>
+      <w:r>
+        <w:rPr>
+          <w:b/>
+          <w:bCs/>
+        </w:rPr>
+        <w:t xml:space="preserve"> joueur</w:t>
+      </w:r>
+      <w:r>
+        <w:t xml:space="preserve">. </w:t>
+      </w:r>
+    </w:p>
+    <w:p/>
+    <w:p>
+      <w:r>
+        <w:tab/>
+        <w:t>Ci-après, le diagramme de paquetage du package « system » :</w:t>
+      </w:r>
+    </w:p>
+    <w:p>
+      <w:pPr>
+        <w:jc w:val="center"/>
+      </w:pPr>
+      <w:r>
+        <w:drawing>
+          <wp:inline distT="0" distB="0" distL="0" distR="0" wp14:anchorId="0B70E609" wp14:editId="320D4026">
+            <wp:extent cx="3158739" cy="2411319"/>
+            <wp:effectExtent l="0" t="0" r="3810" b="8255"/>
+            <wp:docPr id="22" name="Image 22"/>
+            <wp:cNvGraphicFramePr>
+              <a:graphicFrameLocks xmlns:a="http://schemas.openxmlformats.org/drawingml/2006/main" noChangeAspect="1"/>
+            </wp:cNvGraphicFramePr>
+            <a:graphic xmlns:a="http://schemas.openxmlformats.org/drawingml/2006/main">
+              <a:graphicData uri="http://schemas.openxmlformats.org/drawingml/2006/picture">
+                <pic:pic xmlns:pic="http://schemas.openxmlformats.org/drawingml/2006/picture">
+                  <pic:nvPicPr>
+                    <pic:cNvPr id="1" name=""/>
+                    <pic:cNvPicPr/>
+                  </pic:nvPicPr>
+                  <pic:blipFill>
+                    <a:blip r:embed="rId36"/>
+                    <a:stretch>
+                      <a:fillRect/>
+                    </a:stretch>
+                  </pic:blipFill>
+                  <pic:spPr>
+                    <a:xfrm>
+                      <a:off x="0" y="0"/>
+                      <a:ext cx="3163149" cy="2414685"/>
+                    </a:xfrm>
+                    <a:prstGeom prst="rect">
+                      <a:avLst/>
+                    </a:prstGeom>
+                  </pic:spPr>
+                </pic:pic>
+              </a:graphicData>
+            </a:graphic>
+          </wp:inline>
+        </w:drawing>
+      </w:r>
+    </w:p>
+    <w:p>
+      <w:pPr>
+        <w:jc w:val="both"/>
+      </w:pPr>
+      <w:r>
+        <w:tab/>
+        <w:t>On peut voir que ce package est également composé de sous-package :</w:t>
+      </w:r>
+    </w:p>
+    <w:p>
+      <w:pPr>
+        <w:pStyle w:val="Paragraphedeliste"/>
+        <w:numPr>
+          <w:ilvl w:val="0"/>
+          <w:numId w:val="2"/>
+        </w:numPr>
+        <w:jc w:val="both"/>
+      </w:pPr>
+      <w:r>
+        <w:t>Un sous-package « </w:t>
+      </w:r>
+      <w:r>
+        <w:t>high_score</w:t>
+      </w:r>
+      <w:r>
+        <w:t xml:space="preserve"> » </w:t>
+      </w:r>
+      <w:r>
+        <w:t xml:space="preserve"> pour les classes de la </w:t>
+      </w:r>
+      <w:r>
+        <w:rPr>
+          <w:b/>
+          <w:bCs/>
+        </w:rPr>
+        <w:t>page des meilleurs scores</w:t>
+      </w:r>
+      <w:r>
+        <w:t xml:space="preserve"> de l’interface graphique</w:t>
+      </w:r>
+      <w:r>
+        <w:t>.</w:t>
+      </w:r>
+      <w:r>
+        <w:t xml:space="preserve"> Les classes de ce package implémente un </w:t>
+      </w:r>
+      <w:r>
+        <w:rPr>
+          <w:b/>
+          <w:bCs/>
+        </w:rPr>
+        <w:t>patron de conception Decorator</w:t>
+      </w:r>
+      <w:r>
+        <w:t xml:space="preserve">. </w:t>
+      </w:r>
+    </w:p>
+    <w:p>
+      <w:pPr>
+        <w:pStyle w:val="Paragraphedeliste"/>
+        <w:jc w:val="both"/>
+      </w:pPr>
+    </w:p>
+    <w:p>
+      <w:pPr>
+        <w:pStyle w:val="Paragraphedeliste"/>
+        <w:numPr>
+          <w:ilvl w:val="0"/>
+          <w:numId w:val="2"/>
+        </w:numPr>
+        <w:jc w:val="both"/>
+      </w:pPr>
+      <w:r>
+        <w:t>Un sous-package</w:t>
+      </w:r>
+      <w:r>
+        <w:t xml:space="preserve"> « play » pour les classes de la page du jeu en lui-même de l’interface  graphique.</w:t>
+      </w:r>
+    </w:p>
+    <w:p>
+      <w:pPr>
+        <w:pStyle w:val="Paragraphedeliste"/>
+      </w:pPr>
+    </w:p>
+    <w:p>
+      <w:pPr>
+        <w:pStyle w:val="Paragraphedeliste"/>
+        <w:numPr>
+          <w:ilvl w:val="0"/>
+          <w:numId w:val="2"/>
+        </w:numPr>
+        <w:jc w:val="both"/>
+      </w:pPr>
+      <w:r>
+        <w:t xml:space="preserve">Un sous-package « setting » </w:t>
+      </w:r>
+      <w:r>
+        <w:t xml:space="preserve">pour les classes de la </w:t>
+      </w:r>
+      <w:r>
+        <w:rPr>
+          <w:b/>
+          <w:bCs/>
+        </w:rPr>
+        <w:t xml:space="preserve">page des </w:t>
+      </w:r>
+      <w:r>
+        <w:rPr>
+          <w:b/>
+          <w:bCs/>
+        </w:rPr>
+        <w:t>paramètres</w:t>
+      </w:r>
+      <w:r>
+        <w:t xml:space="preserve"> de l’interface graphique. Les classes de ce package implémente</w:t>
+      </w:r>
+      <w:r>
+        <w:t xml:space="preserve"> également</w:t>
+      </w:r>
+      <w:r>
+        <w:t xml:space="preserve"> un </w:t>
+      </w:r>
+      <w:r>
+        <w:rPr>
+          <w:b/>
+          <w:bCs/>
+        </w:rPr>
+        <w:t>patron de conception Decorator</w:t>
+      </w:r>
+      <w:r>
+        <w:t>.</w:t>
+      </w:r>
+    </w:p>
+    <w:p>
+      <w:pPr>
+        <w:jc w:val="both"/>
+      </w:pPr>
+    </w:p>
+    <w:p>
+      <w:pPr>
+        <w:ind w:firstLine="708"/>
+        <w:jc w:val="both"/>
+      </w:pPr>
+      <w:r>
+        <w:t>Toujours même principe, à</w:t>
+      </w:r>
+      <w:r>
+        <w:t xml:space="preserve"> la page qui suit</w:t>
+      </w:r>
+      <w:r>
+        <w:t>, vous pouvez voir le diagramme de classes du package.</w:t>
+      </w:r>
+    </w:p>
+    <w:p>
+      <w:pPr>
+        <w:ind w:firstLine="708"/>
+        <w:jc w:val="both"/>
+      </w:pPr>
+    </w:p>
+    <w:p>
+      <w:pPr>
+        <w:jc w:val="both"/>
+      </w:pPr>
+      <w:r>
+        <w:tab/>
+        <w:t xml:space="preserve">On peut voir que les classes </w:t>
+      </w:r>
+      <w:r>
+        <w:t>« </w:t>
+      </w:r>
+      <w:r>
+        <w:rPr>
+          <w:b/>
+          <w:bCs/>
+        </w:rPr>
+        <w:t>WindowView</w:t>
+      </w:r>
+      <w:r>
+        <w:rPr>
+          <w:b/>
+          <w:bCs/>
+        </w:rPr>
+        <w:t> »</w:t>
+      </w:r>
+      <w:r>
+        <w:rPr>
+          <w:b/>
+          <w:bCs/>
+        </w:rPr>
+        <w:t xml:space="preserve">, </w:t>
+      </w:r>
+      <w:r>
+        <w:rPr>
+          <w:b/>
+          <w:bCs/>
+        </w:rPr>
+        <w:t>« </w:t>
+      </w:r>
+      <w:r>
+        <w:rPr>
+          <w:b/>
+          <w:bCs/>
+        </w:rPr>
+        <w:t>PlayerView</w:t>
+      </w:r>
+      <w:r>
+        <w:rPr>
+          <w:b/>
+          <w:bCs/>
+        </w:rPr>
+        <w:t> »</w:t>
+      </w:r>
+      <w:r>
+        <w:rPr>
+          <w:b/>
+          <w:bCs/>
+        </w:rPr>
+        <w:t xml:space="preserve">, </w:t>
+      </w:r>
+      <w:r>
+        <w:rPr>
+          <w:b/>
+          <w:bCs/>
+        </w:rPr>
+        <w:t>« </w:t>
+      </w:r>
+      <w:r>
+        <w:rPr>
+          <w:b/>
+          <w:bCs/>
+        </w:rPr>
+        <w:t>DiceView</w:t>
+      </w:r>
+      <w:r>
+        <w:rPr>
+          <w:b/>
+          <w:bCs/>
+        </w:rPr>
+        <w:t> »</w:t>
+      </w:r>
+      <w:r>
+        <w:rPr>
+          <w:b/>
+          <w:bCs/>
+        </w:rPr>
+        <w:t xml:space="preserve">, et </w:t>
+      </w:r>
+      <w:r>
+        <w:rPr>
+          <w:b/>
+          <w:bCs/>
+        </w:rPr>
+        <w:t>« </w:t>
+      </w:r>
+      <w:r>
+        <w:rPr>
+          <w:b/>
+          <w:bCs/>
+        </w:rPr>
+        <w:t>ScoreView</w:t>
+      </w:r>
+      <w:r>
+        <w:rPr>
+          <w:b/>
+          <w:bCs/>
+        </w:rPr>
+        <w:t> »</w:t>
+      </w:r>
+      <w:r>
+        <w:rPr>
+          <w:b/>
+          <w:bCs/>
+        </w:rPr>
+        <w:t xml:space="preserve"> (</w:t>
+      </w:r>
+      <w:r>
+        <w:rPr>
+          <w:b/>
+          <w:bCs/>
+        </w:rPr>
+        <w:t>« </w:t>
+      </w:r>
+      <w:r>
+        <w:rPr>
+          <w:b/>
+          <w:bCs/>
+        </w:rPr>
+        <w:t>play.ScoreView</w:t>
+      </w:r>
+      <w:r>
+        <w:rPr>
+          <w:b/>
+          <w:bCs/>
+        </w:rPr>
+        <w:t> »</w:t>
+      </w:r>
+      <w:r>
+        <w:rPr>
+          <w:b/>
+          <w:bCs/>
+        </w:rPr>
+        <w:t>) sont des observateurs</w:t>
+      </w:r>
+      <w:r>
+        <w:t>, l</w:t>
+      </w:r>
+      <w:r>
+        <w:t xml:space="preserve">e </w:t>
+      </w:r>
+      <w:r>
+        <w:rPr>
+          <w:b/>
+          <w:bCs/>
+        </w:rPr>
+        <w:t xml:space="preserve">patron de conception Observer-Observable </w:t>
+      </w:r>
+      <w:r>
+        <w:t>est utilisé ic</w:t>
+      </w:r>
+      <w:r>
+        <w:t>i</w:t>
+      </w:r>
+      <w:r>
+        <w:t>.</w:t>
+      </w:r>
+    </w:p>
+    <w:p>
+      <w:pPr>
+        <w:jc w:val="both"/>
+        <w:sectPr>
+          <w:headerReference w:type="default" r:id="rId37"/>
+          <w:footerReference w:type="default" r:id="rId38"/>
+          <w:pgSz w:w="11906" w:h="16838"/>
+          <w:pgMar w:top="1417" w:right="1417" w:bottom="1417" w:left="1417" w:header="708" w:footer="708" w:gutter="0"/>
+          <w:cols w:space="708"/>
+          <w:docGrid w:linePitch="360"/>
+        </w:sectPr>
+      </w:pPr>
+      <w:r>
+        <w:tab/>
+        <w:t>On peut voir également qu</w:t>
+      </w:r>
+      <w:r>
+        <w:t xml:space="preserve">e </w:t>
+      </w:r>
+      <w:r>
+        <w:rPr>
+          <w:b/>
+          <w:bCs/>
+        </w:rPr>
+        <w:t>la responsabilité de gestion</w:t>
+      </w:r>
+      <w:r>
+        <w:rPr>
+          <w:b/>
+          <w:bCs/>
+        </w:rPr>
+        <w:t xml:space="preserve"> et de chargement des images est allégué</w:t>
+      </w:r>
+      <w:r>
+        <w:rPr>
+          <w:b/>
+          <w:bCs/>
+        </w:rPr>
+        <w:t>e</w:t>
+      </w:r>
+      <w:r>
+        <w:rPr>
+          <w:b/>
+          <w:bCs/>
+        </w:rPr>
+        <w:t xml:space="preserve"> à la classe « IconManager »</w:t>
+      </w:r>
+      <w:r>
+        <w:t>,</w:t>
+      </w:r>
+      <w:r>
+        <w:t xml:space="preserve"> qui</w:t>
+      </w:r>
+      <w:r>
+        <w:t xml:space="preserve"> par ailleurs</w:t>
+      </w:r>
+      <w:r>
+        <w:t xml:space="preserve"> implémente le </w:t>
+      </w:r>
+      <w:r>
+        <w:rPr>
+          <w:b/>
+          <w:bCs/>
+        </w:rPr>
+        <w:t>patron</w:t>
+      </w:r>
+      <w:r>
+        <w:rPr>
+          <w:b/>
+          <w:bCs/>
+        </w:rPr>
+        <w:t xml:space="preserve"> de con</w:t>
+      </w:r>
+      <w:r>
+        <w:rPr>
+          <w:b/>
+          <w:bCs/>
+        </w:rPr>
+        <w:t>c</w:t>
+      </w:r>
+      <w:r>
+        <w:rPr>
+          <w:b/>
+          <w:bCs/>
+        </w:rPr>
+        <w:t>eption</w:t>
+      </w:r>
+      <w:r>
+        <w:rPr>
+          <w:b/>
+          <w:bCs/>
+        </w:rPr>
+        <w:t xml:space="preserve"> Singleton</w:t>
+      </w:r>
+      <w:r>
+        <w:t>.  Le chargement</w:t>
+      </w:r>
+      <w:r>
+        <w:t xml:space="preserve"> des images</w:t>
+      </w:r>
+      <w:r>
+        <w:t xml:space="preserve"> est fait une seul fois par cette classe</w:t>
+      </w:r>
+      <w:r>
+        <w:t xml:space="preserve">, </w:t>
+      </w:r>
+      <w:r>
+        <w:t>au lancement du jeu, et ce pour des raison</w:t>
+      </w:r>
+      <w:r>
+        <w:t>s</w:t>
+      </w:r>
+      <w:r>
+        <w:t xml:space="preserve"> de performance.</w:t>
+      </w:r>
+    </w:p>
+    <w:p>
+      <w:pPr>
+        <w:jc w:val="center"/>
+      </w:pPr>
+      <w:r>
+        <w:lastRenderedPageBreak/>
+        <w:drawing>
+          <wp:inline distT="0" distB="0" distL="0" distR="0" wp14:anchorId="5BCF6290" wp14:editId="4AA52B0D">
+            <wp:extent cx="8189595" cy="5760720"/>
+            <wp:effectExtent l="0" t="0" r="1905" b="0"/>
+            <wp:docPr id="41" name="Image 41"/>
+            <wp:cNvGraphicFramePr>
+              <a:graphicFrameLocks xmlns:a="http://schemas.openxmlformats.org/drawingml/2006/main" noChangeAspect="1"/>
+            </wp:cNvGraphicFramePr>
+            <a:graphic xmlns:a="http://schemas.openxmlformats.org/drawingml/2006/main">
+              <a:graphicData uri="http://schemas.openxmlformats.org/drawingml/2006/picture">
+                <pic:pic xmlns:pic="http://schemas.openxmlformats.org/drawingml/2006/picture">
+                  <pic:nvPicPr>
+                    <pic:cNvPr id="1" name=""/>
+                    <pic:cNvPicPr/>
+                  </pic:nvPicPr>
+                  <pic:blipFill>
+                    <a:blip r:embed="rId39"/>
+                    <a:stretch>
+                      <a:fillRect/>
+                    </a:stretch>
+                  </pic:blipFill>
+                  <pic:spPr>
+                    <a:xfrm>
+                      <a:off x="0" y="0"/>
+                      <a:ext cx="8189595" cy="5760720"/>
+                    </a:xfrm>
+                    <a:prstGeom prst="rect">
+                      <a:avLst/>
+                    </a:prstGeom>
+                  </pic:spPr>
+                </pic:pic>
+              </a:graphicData>
+            </a:graphic>
+          </wp:inline>
+        </w:drawing>
+      </w:r>
+    </w:p>
+    <w:p>
+      <w:pPr>
+        <w:pStyle w:val="Titre2"/>
+        <w:jc w:val="center"/>
+        <w:rPr>
+          <w:color w:val="auto"/>
+          <w:sz w:val="24"/>
+          <w:szCs w:val="24"/>
+          <w:u w:val="single"/>
+        </w:rPr>
+      </w:pPr>
+      <w:bookmarkStart w:id="16" w:name="_Toc98552899"/>
+      <w:r>
+        <w:rPr>
+          <w:color w:val="auto"/>
+          <w:sz w:val="24"/>
+          <w:szCs w:val="24"/>
+          <w:u w:val="single"/>
+        </w:rPr>
+        <w:lastRenderedPageBreak/>
+        <w:t>4.</w:t>
+      </w:r>
+      <w:r>
+        <w:rPr>
+          <w:color w:val="auto"/>
+          <w:sz w:val="24"/>
+          <w:szCs w:val="24"/>
+          <w:u w:val="single"/>
+        </w:rPr>
+        <w:t>5. Global</w:t>
+      </w:r>
+      <w:bookmarkEnd w:id="16"/>
+    </w:p>
+    <w:p/>
+    <w:p>
+      <w:pPr>
+        <w:ind w:firstLine="708"/>
+      </w:pPr>
+      <w:r>
+        <w:t>Ci-dessous, vous pouvez voir un diagramme de paquetage de l’ensemble d</w:t>
+      </w:r>
+      <w:r>
+        <w:t>e l’architecture logicielle</w:t>
+      </w:r>
+      <w:r>
+        <w:t xml:space="preserve">, on peut voir que celle-ci implémente le </w:t>
+      </w:r>
+      <w:r>
+        <w:rPr>
+          <w:b/>
+          <w:bCs/>
+        </w:rPr>
+        <w:t>patron de conception MVC</w:t>
+      </w:r>
+      <w:r>
+        <w:t xml:space="preserve"> </w:t>
+      </w:r>
+      <w:r>
+        <w:t> :</w:t>
+      </w:r>
+    </w:p>
+    <w:p>
+      <w:pPr>
+        <w:ind w:firstLine="708"/>
+      </w:pPr>
+    </w:p>
+    <w:p>
+      <w:pPr>
+        <w:jc w:val="center"/>
+      </w:pPr>
+      <w:r>
+        <w:drawing>
+          <wp:inline distT="0" distB="0" distL="0" distR="0" wp14:anchorId="2D157E08" wp14:editId="4CEEC5FE">
+            <wp:extent cx="8892540" cy="2806065"/>
+            <wp:effectExtent l="0" t="0" r="3810" b="0"/>
+            <wp:docPr id="42" name="Image 42"/>
+            <wp:cNvGraphicFramePr>
+              <a:graphicFrameLocks xmlns:a="http://schemas.openxmlformats.org/drawingml/2006/main" noChangeAspect="1"/>
+            </wp:cNvGraphicFramePr>
+            <a:graphic xmlns:a="http://schemas.openxmlformats.org/drawingml/2006/main">
+              <a:graphicData uri="http://schemas.openxmlformats.org/drawingml/2006/picture">
+                <pic:pic xmlns:pic="http://schemas.openxmlformats.org/drawingml/2006/picture">
+                  <pic:nvPicPr>
+                    <pic:cNvPr id="1" name=""/>
+                    <pic:cNvPicPr/>
+                  </pic:nvPicPr>
+                  <pic:blipFill>
+                    <a:blip r:embed="rId40"/>
+                    <a:stretch>
+                      <a:fillRect/>
+                    </a:stretch>
+                  </pic:blipFill>
+                  <pic:spPr>
+                    <a:xfrm>
+                      <a:off x="0" y="0"/>
+                      <a:ext cx="8892540" cy="2806065"/>
+                    </a:xfrm>
+                    <a:prstGeom prst="rect">
+                      <a:avLst/>
+                    </a:prstGeom>
+                  </pic:spPr>
+                </pic:pic>
+              </a:graphicData>
+            </a:graphic>
+          </wp:inline>
+        </w:drawing>
+      </w:r>
+    </w:p>
+    <w:p>
+      <w:pPr>
+        <w:jc w:val="center"/>
+      </w:pPr>
+    </w:p>
+    <w:p>
+      <w:pPr>
+        <w:ind w:firstLine="708"/>
+        <w:jc w:val="both"/>
+        <w:sectPr>
+          <w:headerReference w:type="default" r:id="rId41"/>
+          <w:footerReference w:type="default" r:id="rId42"/>
+          <w:pgSz w:w="16838" w:h="11906" w:orient="landscape"/>
+          <w:pgMar w:top="1417" w:right="1417" w:bottom="1417" w:left="1417" w:header="708" w:footer="708" w:gutter="0"/>
+          <w:cols w:space="708"/>
+          <w:docGrid w:linePitch="360"/>
+        </w:sectPr>
+      </w:pPr>
+      <w:r>
+        <w:drawing>
+          <wp:anchor distT="0" distB="0" distL="114300" distR="114300" simplePos="0" relativeHeight="251664384" behindDoc="0" locked="0" layoutInCell="1" allowOverlap="1" wp14:anchorId="539D0519" wp14:editId="3DC77F79">
+            <wp:simplePos x="0" y="0"/>
+            <wp:positionH relativeFrom="column">
+              <wp:posOffset>3180499</wp:posOffset>
+            </wp:positionH>
+            <wp:positionV relativeFrom="paragraph">
+              <wp:posOffset>349681</wp:posOffset>
+            </wp:positionV>
+            <wp:extent cx="2588664" cy="1112808"/>
+            <wp:effectExtent l="0" t="0" r="2540" b="0"/>
+            <wp:wrapNone/>
+            <wp:docPr id="39" name="Image 39"/>
+            <wp:cNvGraphicFramePr>
+              <a:graphicFrameLocks xmlns:a="http://schemas.openxmlformats.org/drawingml/2006/main" noChangeAspect="1"/>
+            </wp:cNvGraphicFramePr>
+            <a:graphic xmlns:a="http://schemas.openxmlformats.org/drawingml/2006/main">
+              <a:graphicData uri="http://schemas.openxmlformats.org/drawingml/2006/picture">
+                <pic:pic xmlns:pic="http://schemas.openxmlformats.org/drawingml/2006/picture">
+                  <pic:nvPicPr>
+                    <pic:cNvPr id="1" name=""/>
+                    <pic:cNvPicPr/>
+                  </pic:nvPicPr>
+                  <pic:blipFill rotWithShape="1">
+                    <a:blip r:embed="rId43">
+                      <a:extLst>
+                        <a:ext uri="{28A0092B-C50C-407E-A947-70E740481C1C}">
+                          <a14:useLocalDpi xmlns:a14="http://schemas.microsoft.com/office/drawing/2010/main" val="0"/>
+                        </a:ext>
+                      </a:extLst>
+                    </a:blip>
+                    <a:srcRect r="54360"/>
+                    <a:stretch/>
+                  </pic:blipFill>
+                  <pic:spPr bwMode="auto">
+                    <a:xfrm>
+                      <a:off x="0" y="0"/>
+                      <a:ext cx="2595037" cy="1115548"/>
+                    </a:xfrm>
+                    <a:prstGeom prst="rect">
+                      <a:avLst/>
+                    </a:prstGeom>
+                    <a:ln>
+                      <a:noFill/>
+                    </a:ln>
+                    <a:extLst>
+                      <a:ext uri="{53640926-AAD7-44D8-BBD7-CCE9431645EC}">
+                        <a14:shadowObscured xmlns:a14="http://schemas.microsoft.com/office/drawing/2010/main"/>
+                      </a:ext>
+                    </a:extLst>
+                  </pic:spPr>
+                </pic:pic>
+              </a:graphicData>
+            </a:graphic>
+            <wp14:sizeRelH relativeFrom="margin">
+              <wp14:pctWidth>0</wp14:pctWidth>
+            </wp14:sizeRelH>
+            <wp14:sizeRelV relativeFrom="margin">
+              <wp14:pctHeight>0</wp14:pctHeight>
+            </wp14:sizeRelV>
+          </wp:anchor>
+        </w:drawing>
+      </w:r>
+      <w:r>
+        <w:t>Et ici, vous pouvez voir les 3 petites lignes qui démarre la solution, on peut voir que la classe principale</w:t>
+      </w:r>
+      <w:r>
+        <w:t> « Main »</w:t>
+      </w:r>
+      <w:r>
+        <w:t xml:space="preserve"> emploi</w:t>
+      </w:r>
+      <w:r>
+        <w:t>e</w:t>
+      </w:r>
+      <w:r>
+        <w:t xml:space="preserve"> donc</w:t>
+      </w:r>
+      <w:r>
+        <w:t xml:space="preserve"> un </w:t>
+      </w:r>
+      <w:r>
+        <w:rPr>
+          <w:b/>
+          <w:bCs/>
+        </w:rPr>
+        <w:t>patron de conception</w:t>
+      </w:r>
+      <w:r>
+        <w:rPr>
+          <w:b/>
+          <w:bCs/>
+        </w:rPr>
+        <w:t xml:space="preserve"> Facade </w:t>
+      </w:r>
+      <w:r>
+        <w:t>pour lancer la solutio</w:t>
+      </w:r>
+      <w:r>
+        <w:t>n :</w:t>
+      </w:r>
+    </w:p>
+    <w:p>
+      <w:pPr>
         <w:pStyle w:val="Titre1"/>
         <w:jc w:val="center"/>
         <w:rPr>
@@ -5280,7 +7352,7 @@
           <w:u w:val="single"/>
         </w:rPr>
       </w:pPr>
-      <w:bookmarkStart w:id="16" w:name="_Toc98531167"/>
+      <w:bookmarkStart w:id="17" w:name="_Toc98552900"/>
       <w:r>
         <w:rPr>
           <w:color w:val="auto"/>
@@ -5288,6 +7360,7 @@
           <w:szCs w:val="28"/>
           <w:u w:val="single"/>
         </w:rPr>
+        <w:lastRenderedPageBreak/>
         <w:t xml:space="preserve">5. </w:t>
       </w:r>
       <w:r>
@@ -5299,8 +7372,34 @@
         </w:rPr>
         <w:t>Déploiement</w:t>
       </w:r>
-      <w:bookmarkEnd w:id="16"/>
-    </w:p>
+      <w:bookmarkEnd w:id="17"/>
+    </w:p>
+    <w:p/>
+    <w:p>
+      <w:r>
+        <w:tab/>
+        <w:t>Une fois que avions conçu et planifié le fonctionnement et l’architecture</w:t>
+      </w:r>
+      <w:r>
+        <w:t xml:space="preserve"> de</w:t>
+      </w:r>
+      <w:r>
+        <w:t xml:space="preserve"> la solutio</w:t>
+      </w:r>
+      <w:r>
+        <w:t>n</w:t>
+      </w:r>
+      <w:r>
+        <w:t>,</w:t>
+      </w:r>
+      <w:r>
+        <w:t xml:space="preserve"> nous nous sommes posé la question du déploiement de </w:t>
+      </w:r>
+      <w:r>
+        <w:t>cette dernière.</w:t>
+      </w:r>
+    </w:p>
+    <w:p/>
     <w:p>
       <w:pPr>
         <w:pStyle w:val="Titre2"/>
@@ -5312,7 +7411,7 @@
           <w:u w:val="single"/>
         </w:rPr>
       </w:pPr>
-      <w:bookmarkStart w:id="17" w:name="_Toc98531168"/>
+      <w:bookmarkStart w:id="18" w:name="_Toc98552901"/>
       <w:r>
         <w:rPr>
           <w:color w:val="auto"/>
@@ -5322,8 +7421,117 @@
         </w:rPr>
         <w:t>5.1. Composants</w:t>
       </w:r>
-      <w:bookmarkEnd w:id="17"/>
-    </w:p>
+      <w:bookmarkEnd w:id="18"/>
+    </w:p>
+    <w:p/>
+    <w:p>
+      <w:r>
+        <w:drawing>
+          <wp:anchor distT="0" distB="0" distL="114300" distR="114300" simplePos="0" relativeHeight="251665408" behindDoc="0" locked="0" layoutInCell="1" allowOverlap="1" wp14:anchorId="14CFA7A7" wp14:editId="270759AF">
+            <wp:simplePos x="0" y="0"/>
+            <wp:positionH relativeFrom="margin">
+              <wp:align>right</wp:align>
+            </wp:positionH>
+            <wp:positionV relativeFrom="paragraph">
+              <wp:posOffset>390138</wp:posOffset>
+            </wp:positionV>
+            <wp:extent cx="5760720" cy="615950"/>
+            <wp:effectExtent l="0" t="0" r="0" b="0"/>
+            <wp:wrapNone/>
+            <wp:docPr id="43" name="Image 43"/>
+            <wp:cNvGraphicFramePr>
+              <a:graphicFrameLocks xmlns:a="http://schemas.openxmlformats.org/drawingml/2006/main" noChangeAspect="1"/>
+            </wp:cNvGraphicFramePr>
+            <a:graphic xmlns:a="http://schemas.openxmlformats.org/drawingml/2006/main">
+              <a:graphicData uri="http://schemas.openxmlformats.org/drawingml/2006/picture">
+                <pic:pic xmlns:pic="http://schemas.openxmlformats.org/drawingml/2006/picture">
+                  <pic:nvPicPr>
+                    <pic:cNvPr id="1" name=""/>
+                    <pic:cNvPicPr/>
+                  </pic:nvPicPr>
+                  <pic:blipFill>
+                    <a:blip r:embed="rId44">
+                      <a:extLst>
+                        <a:ext uri="{28A0092B-C50C-407E-A947-70E740481C1C}">
+                          <a14:useLocalDpi xmlns:a14="http://schemas.microsoft.com/office/drawing/2010/main" val="0"/>
+                        </a:ext>
+                      </a:extLst>
+                    </a:blip>
+                    <a:stretch>
+                      <a:fillRect/>
+                    </a:stretch>
+                  </pic:blipFill>
+                  <pic:spPr>
+                    <a:xfrm>
+                      <a:off x="0" y="0"/>
+                      <a:ext cx="5760720" cy="615950"/>
+                    </a:xfrm>
+                    <a:prstGeom prst="rect">
+                      <a:avLst/>
+                    </a:prstGeom>
+                  </pic:spPr>
+                </pic:pic>
+              </a:graphicData>
+            </a:graphic>
+          </wp:anchor>
+        </w:drawing>
+      </w:r>
+      <w:r>
+        <w:tab/>
+        <w:t xml:space="preserve">Avant </w:t>
+      </w:r>
+      <w:r>
+        <w:t>t</w:t>
+      </w:r>
+      <w:r>
+        <w:t>out</w:t>
+      </w:r>
+      <w:r>
+        <w:t>,</w:t>
+      </w:r>
+      <w:r>
+        <w:t xml:space="preserve"> quels sont les composants de notre solution ?</w:t>
+      </w:r>
+      <w:r>
+        <w:t xml:space="preserve"> </w:t>
+      </w:r>
+      <w:r>
+        <w:t xml:space="preserve">Ils sont en fait peu, et nous les avons </w:t>
+      </w:r>
+      <w:r>
+        <w:t xml:space="preserve">prévu </w:t>
+      </w:r>
+      <w:r>
+        <w:t>dans un</w:t>
+      </w:r>
+      <w:r>
+        <w:t xml:space="preserve"> </w:t>
+      </w:r>
+      <w:r>
+        <w:t>diagramme de composant</w:t>
+      </w:r>
+      <w:r>
+        <w:t>s</w:t>
+      </w:r>
+      <w:r>
+        <w:t> :</w:t>
+      </w:r>
+    </w:p>
+    <w:p/>
+    <w:p/>
+    <w:p>
+      <w:r>
+        <w:tab/>
+        <w:t>Il s’agit du découpage fonctionnelle MVC</w:t>
+      </w:r>
+      <w:r>
+        <w:t xml:space="preserve"> assez classique</w:t>
+      </w:r>
+      <w:r>
+        <w:t>, chaque composant correspondant à un package de la solution.</w:t>
+      </w:r>
+    </w:p>
+    <w:p/>
     <w:p>
       <w:pPr>
         <w:pStyle w:val="Titre2"/>
@@ -5335,7 +7543,7 @@
           <w:u w:val="single"/>
         </w:rPr>
       </w:pPr>
-      <w:bookmarkStart w:id="18" w:name="_Toc98531169"/>
+      <w:bookmarkStart w:id="19" w:name="_Toc98552902"/>
       <w:r>
         <w:rPr>
           <w:color w:val="auto"/>
@@ -5354,9 +7562,175 @@
         </w:rPr>
         <w:t>Déploiement</w:t>
       </w:r>
-      <w:bookmarkEnd w:id="18"/>
+      <w:bookmarkEnd w:id="19"/>
+    </w:p>
+    <w:p>
+      <w:pPr>
+        <w:jc w:val="both"/>
+      </w:pPr>
+    </w:p>
+    <w:p>
+      <w:pPr>
+        <w:jc w:val="both"/>
+      </w:pPr>
+      <w:r>
+        <w:tab/>
+        <w:t>Par la suite</w:t>
+      </w:r>
+      <w:r>
+        <w:t>,</w:t>
+      </w:r>
+      <w:r>
+        <w:t xml:space="preserve"> les choses se compliquent</w:t>
+      </w:r>
+      <w:r>
+        <w:t>,</w:t>
+      </w:r>
+      <w:r>
+        <w:t xml:space="preserve"> lorsque l’on passe </w:t>
+      </w:r>
+      <w:r>
+        <w:t xml:space="preserve">en effet </w:t>
+      </w:r>
+      <w:r>
+        <w:t>des composants</w:t>
+      </w:r>
+      <w:r>
+        <w:t>,</w:t>
+      </w:r>
+      <w:r>
+        <w:t xml:space="preserve"> au déploiement sur les plateformes et stacks techniques de la solution.</w:t>
+      </w:r>
+      <w:r>
+        <w:t xml:space="preserve"> </w:t>
+      </w:r>
+      <w:r>
+        <w:t xml:space="preserve">Afin de planifier le déploiement, nous avons </w:t>
+      </w:r>
+      <w:r>
+        <w:t xml:space="preserve">réalisé </w:t>
+      </w:r>
+      <w:r>
+        <w:t>un diagramme de dépl</w:t>
+      </w:r>
+      <w:r>
+        <w:t>oi</w:t>
+      </w:r>
+      <w:r>
+        <w:t>ement :</w:t>
+      </w:r>
+    </w:p>
+    <w:p>
+      <w:r>
+        <w:drawing>
+          <wp:anchor distT="0" distB="0" distL="114300" distR="114300" simplePos="0" relativeHeight="251666432" behindDoc="0" locked="0" layoutInCell="1" allowOverlap="1" wp14:anchorId="58969BED" wp14:editId="51F42BB2">
+            <wp:simplePos x="0" y="0"/>
+            <wp:positionH relativeFrom="margin">
+              <wp:posOffset>318687</wp:posOffset>
+            </wp:positionH>
+            <wp:positionV relativeFrom="paragraph">
+              <wp:posOffset>60352</wp:posOffset>
+            </wp:positionV>
+            <wp:extent cx="5069255" cy="4222143"/>
+            <wp:effectExtent l="0" t="0" r="0" b="6985"/>
+            <wp:wrapNone/>
+            <wp:docPr id="44" name="Image 44"/>
+            <wp:cNvGraphicFramePr>
+              <a:graphicFrameLocks xmlns:a="http://schemas.openxmlformats.org/drawingml/2006/main" noChangeAspect="1"/>
+            </wp:cNvGraphicFramePr>
+            <a:graphic xmlns:a="http://schemas.openxmlformats.org/drawingml/2006/main">
+              <a:graphicData uri="http://schemas.openxmlformats.org/drawingml/2006/picture">
+                <pic:pic xmlns:pic="http://schemas.openxmlformats.org/drawingml/2006/picture">
+                  <pic:nvPicPr>
+                    <pic:cNvPr id="1" name=""/>
+                    <pic:cNvPicPr/>
+                  </pic:nvPicPr>
+                  <pic:blipFill>
+                    <a:blip r:embed="rId45">
+                      <a:extLst>
+                        <a:ext uri="{28A0092B-C50C-407E-A947-70E740481C1C}">
+                          <a14:useLocalDpi xmlns:a14="http://schemas.microsoft.com/office/drawing/2010/main" val="0"/>
+                        </a:ext>
+                      </a:extLst>
+                    </a:blip>
+                    <a:stretch>
+                      <a:fillRect/>
+                    </a:stretch>
+                  </pic:blipFill>
+                  <pic:spPr>
+                    <a:xfrm>
+                      <a:off x="0" y="0"/>
+                      <a:ext cx="5069255" cy="4222143"/>
+                    </a:xfrm>
+                    <a:prstGeom prst="rect">
+                      <a:avLst/>
+                    </a:prstGeom>
+                  </pic:spPr>
+                </pic:pic>
+              </a:graphicData>
+            </a:graphic>
+            <wp14:sizeRelH relativeFrom="margin">
+              <wp14:pctWidth>0</wp14:pctWidth>
+            </wp14:sizeRelH>
+            <wp14:sizeRelV relativeFrom="margin">
+              <wp14:pctHeight>0</wp14:pctHeight>
+            </wp14:sizeRelV>
+          </wp:anchor>
+        </w:drawing>
+      </w:r>
     </w:p>
     <w:p/>
+    <w:p>
+      <w:pPr>
+        <w:jc w:val="center"/>
+      </w:pPr>
+    </w:p>
+    <w:p>
+      <w:pPr>
+        <w:jc w:val="center"/>
+      </w:pPr>
+    </w:p>
+    <w:p>
+      <w:pPr>
+        <w:jc w:val="center"/>
+      </w:pPr>
+    </w:p>
+    <w:p>
+      <w:pPr>
+        <w:jc w:val="center"/>
+      </w:pPr>
+    </w:p>
+    <w:p>
+      <w:pPr>
+        <w:jc w:val="center"/>
+      </w:pPr>
+    </w:p>
+    <w:p>
+      <w:pPr>
+        <w:jc w:val="center"/>
+      </w:pPr>
+    </w:p>
+    <w:p>
+      <w:pPr>
+        <w:jc w:val="center"/>
+      </w:pPr>
+    </w:p>
+    <w:p>
+      <w:pPr>
+        <w:jc w:val="center"/>
+      </w:pPr>
+    </w:p>
+    <w:p>
+      <w:pPr>
+        <w:jc w:val="center"/>
+      </w:pPr>
+    </w:p>
+    <w:p/>
+    <w:p>
+      <w:pPr>
+        <w:jc w:val="center"/>
+      </w:pPr>
+    </w:p>
     <w:p>
       <w:pPr>
         <w:pStyle w:val="Titre1"/>
@@ -5368,7 +7742,7 @@
           <w:u w:val="single"/>
         </w:rPr>
       </w:pPr>
-      <w:bookmarkStart w:id="19" w:name="_Toc98531170"/>
+      <w:bookmarkStart w:id="20" w:name="_Toc98552903"/>
       <w:r>
         <w:rPr>
           <w:color w:val="auto"/>
@@ -5376,9 +7750,10 @@
           <w:szCs w:val="28"/>
           <w:u w:val="single"/>
         </w:rPr>
+        <w:lastRenderedPageBreak/>
         <w:t>6. Installation et exécution</w:t>
       </w:r>
-      <w:bookmarkEnd w:id="19"/>
+      <w:bookmarkEnd w:id="20"/>
     </w:p>
     <w:p/>
     <w:p>
@@ -5423,7 +7798,13 @@
         <w:t>ad</w:t>
       </w:r>
       <w:r>
-        <w:t>me est accessible sur le répertoire git du projet</w:t>
+        <w:t>me est accessible sur le répertoire</w:t>
+      </w:r>
+      <w:r>
+        <w:t xml:space="preserve"> GitHub</w:t>
+      </w:r>
+      <w:r>
+        <w:t xml:space="preserve"> du projet</w:t>
       </w:r>
       <w:r>
         <w:t>, et cela</w:t>
@@ -5431,7 +7812,7 @@
       <w:r>
         <w:t xml:space="preserve"> depuis cet hyperlien : </w:t>
       </w:r>
-      <w:hyperlink r:id="rId30" w:history="1">
+      <w:hyperlink r:id="rId46" w:history="1">
         <w:r>
           <w:rPr>
             <w:rStyle w:val="Lienhypertexte"/>
@@ -5519,8 +7900,8 @@
       </w:pPr>
     </w:p>
     <w:sectPr>
-      <w:headerReference w:type="default" r:id="rId31"/>
-      <w:footerReference w:type="default" r:id="rId32"/>
+      <w:headerReference w:type="default" r:id="rId47"/>
+      <w:footerReference w:type="default" r:id="rId48"/>
       <w:pgSz w:w="11906" w:h="16838"/>
       <w:pgMar w:top="1417" w:right="1417" w:bottom="1417" w:left="1417" w:header="708" w:footer="708" w:gutter="0"/>
       <w:cols w:space="708"/>
@@ -5729,6 +8110,7 @@
           <w:docPartUnique/>
         </w:docPartObj>
       </w:sdtPr>
+      <w:sdtEndPr/>
       <w:sdtContent>
         <w:sdt>
           <w:sdtPr>
@@ -5738,6 +8120,7 @@
               <w:docPartUnique/>
             </w:docPartObj>
           </w:sdtPr>
+          <w:sdtEndPr/>
           <w:sdtContent>
             <w:r>
               <w:t xml:space="preserve">            </w:t>
@@ -5859,10 +8242,568 @@
           <w:docPartUnique/>
         </w:docPartObj>
       </w:sdtPr>
+      <w:sdtEndPr/>
       <w:sdtContent>
         <w:sdt>
           <w:sdtPr>
             <w:id w:val="670766612"/>
+            <w:docPartObj>
+              <w:docPartGallery w:val="Page Numbers (Top of Page)"/>
+              <w:docPartUnique/>
+            </w:docPartObj>
+          </w:sdtPr>
+          <w:sdtEndPr/>
+          <w:sdtContent>
+            <w:r>
+              <w:t xml:space="preserve"> </w:t>
+            </w:r>
+            <w:r>
+              <w:rPr>
+                <w:b/>
+                <w:bCs/>
+                <w:sz w:val="24"/>
+                <w:szCs w:val="24"/>
+              </w:rPr>
+              <w:fldChar w:fldCharType="begin"/>
+            </w:r>
+            <w:r>
+              <w:rPr>
+                <w:b/>
+                <w:bCs/>
+              </w:rPr>
+              <w:instrText>PAGE</w:instrText>
+            </w:r>
+            <w:r>
+              <w:rPr>
+                <w:b/>
+                <w:bCs/>
+                <w:sz w:val="24"/>
+                <w:szCs w:val="24"/>
+              </w:rPr>
+              <w:fldChar w:fldCharType="separate"/>
+            </w:r>
+            <w:r>
+              <w:rPr>
+                <w:b/>
+                <w:bCs/>
+              </w:rPr>
+              <w:t>2</w:t>
+            </w:r>
+            <w:r>
+              <w:rPr>
+                <w:b/>
+                <w:bCs/>
+                <w:sz w:val="24"/>
+                <w:szCs w:val="24"/>
+              </w:rPr>
+              <w:fldChar w:fldCharType="end"/>
+            </w:r>
+            <w:r>
+              <w:t xml:space="preserve"> / </w:t>
+            </w:r>
+            <w:r>
+              <w:rPr>
+                <w:b/>
+                <w:bCs/>
+                <w:sz w:val="24"/>
+                <w:szCs w:val="24"/>
+              </w:rPr>
+              <w:fldChar w:fldCharType="begin"/>
+            </w:r>
+            <w:r>
+              <w:rPr>
+                <w:b/>
+                <w:bCs/>
+              </w:rPr>
+              <w:instrText>NUMPAGES</w:instrText>
+            </w:r>
+            <w:r>
+              <w:rPr>
+                <w:b/>
+                <w:bCs/>
+                <w:sz w:val="24"/>
+                <w:szCs w:val="24"/>
+              </w:rPr>
+              <w:fldChar w:fldCharType="separate"/>
+            </w:r>
+            <w:r>
+              <w:rPr>
+                <w:b/>
+                <w:bCs/>
+              </w:rPr>
+              <w:t>2</w:t>
+            </w:r>
+            <w:r>
+              <w:rPr>
+                <w:b/>
+                <w:bCs/>
+                <w:sz w:val="24"/>
+                <w:szCs w:val="24"/>
+              </w:rPr>
+              <w:fldChar w:fldCharType="end"/>
+            </w:r>
+          </w:sdtContent>
+        </w:sdt>
+      </w:sdtContent>
+    </w:sdt>
+  </w:p>
+</w:ftr>
+</file>
+
+<file path=word/footer4.xml><?xml version="1.0" encoding="utf-8"?>
+<w:ftr xmlns:wpc="http://schemas.microsoft.com/office/word/2010/wordprocessingCanvas" xmlns:cx="http://schemas.microsoft.com/office/drawing/2014/chartex" xmlns:cx1="http://schemas.microsoft.com/office/drawing/2015/9/8/chartex" xmlns:cx2="http://schemas.microsoft.com/office/drawing/2015/10/21/chartex" xmlns:cx3="http://schemas.microsoft.com/office/drawing/2016/5/9/chartex" xmlns:cx4="http://schemas.microsoft.com/office/drawing/2016/5/10/chartex" xmlns:cx5="http://schemas.microsoft.com/office/drawing/2016/5/11/chartex" xmlns:cx6="http://schemas.microsoft.com/office/drawing/2016/5/12/chartex" xmlns:cx7="http://schemas.microsoft.com/office/drawing/2016/5/13/chartex" xmlns:cx8="http://schemas.microsoft.com/office/drawing/2016/5/14/chartex" xmlns:mc="http://schemas.openxmlformats.org/markup-compatibility/2006" xmlns:aink="http://schemas.microsoft.com/office/drawing/2016/ink" xmlns:am3d="http://schemas.microsoft.com/office/drawing/2017/model3d" xmlns:o="urn:schemas-microsoft-com:office:office" xmlns:r="http://schemas.openxmlformats.org/officeDocument/2006/relationships" xmlns:m="http://schemas.openxmlformats.org/officeDocument/2006/math" xmlns:v="urn:schemas-microsoft-com:vml" xmlns:wp14="http://schemas.microsoft.com/office/word/2010/wordprocessingDrawing" xmlns:wp="http://schemas.openxmlformats.org/drawingml/2006/wordprocessingDrawing" xmlns:w10="urn:schemas-microsoft-com:office:word" xmlns:w="http://schemas.openxmlformats.org/wordprocessingml/2006/main" xmlns:w14="http://schemas.microsoft.com/office/word/2010/wordml" xmlns:w15="http://schemas.microsoft.com/office/word/2012/wordml" xmlns:w16cex="http://schemas.microsoft.com/office/word/2018/wordml/cex" xmlns:w16cid="http://schemas.microsoft.com/office/word/2016/wordml/cid" xmlns:w16="http://schemas.microsoft.com/office/word/2018/wordml" xmlns:w16sdtdh="http://schemas.microsoft.com/office/word/2020/wordml/sdtdatahash" xmlns:w16se="http://schemas.microsoft.com/office/word/2015/wordml/symex" xmlns:wpg="http://schemas.microsoft.com/office/word/2010/wordprocessingGroup" xmlns:wpi="http://schemas.microsoft.com/office/word/2010/wordprocessingInk" xmlns:wne="http://schemas.microsoft.com/office/word/2006/wordml" xmlns:wps="http://schemas.microsoft.com/office/word/2010/wordprocessingShape" mc:Ignorable="w14 w15 w16se w16cid w16 w16cex w16sdtdh wp14">
+  <w:p>
+    <w:pPr>
+      <w:pStyle w:val="Pieddepage"/>
+    </w:pPr>
+    <w:r>
+      <w:t>Année universitaire 2021 – 2022</w:t>
+    </w:r>
+    <w:r>
+      <w:tab/>
+    </w:r>
+    <w:r>
+      <w:tab/>
+    </w:r>
+    <w:r>
+      <w:tab/>
+    </w:r>
+    <w:r>
+      <w:tab/>
+    </w:r>
+    <w:r>
+      <w:tab/>
+      <w:t xml:space="preserve">                            </w:t>
+    </w:r>
+    <w:r>
+      <w:tab/>
+    </w:r>
+    <w:r>
+      <w:tab/>
+    </w:r>
+    <w:sdt>
+      <w:sdtPr>
+        <w:id w:val="41184982"/>
+        <w:docPartObj>
+          <w:docPartGallery w:val="Page Numbers (Bottom of Page)"/>
+          <w:docPartUnique/>
+        </w:docPartObj>
+      </w:sdtPr>
+      <w:sdtContent>
+        <w:r>
+          <w:t xml:space="preserve">           </w:t>
+        </w:r>
+        <w:sdt>
+          <w:sdtPr>
+            <w:id w:val="1378280158"/>
+            <w:docPartObj>
+              <w:docPartGallery w:val="Page Numbers (Top of Page)"/>
+              <w:docPartUnique/>
+            </w:docPartObj>
+          </w:sdtPr>
+          <w:sdtContent>
+            <w:r>
+              <w:t xml:space="preserve"> </w:t>
+            </w:r>
+            <w:r>
+              <w:rPr>
+                <w:b/>
+                <w:bCs/>
+                <w:sz w:val="24"/>
+                <w:szCs w:val="24"/>
+              </w:rPr>
+              <w:fldChar w:fldCharType="begin"/>
+            </w:r>
+            <w:r>
+              <w:rPr>
+                <w:b/>
+                <w:bCs/>
+              </w:rPr>
+              <w:instrText>PAGE</w:instrText>
+            </w:r>
+            <w:r>
+              <w:rPr>
+                <w:b/>
+                <w:bCs/>
+                <w:sz w:val="24"/>
+                <w:szCs w:val="24"/>
+              </w:rPr>
+              <w:fldChar w:fldCharType="separate"/>
+            </w:r>
+            <w:r>
+              <w:rPr>
+                <w:b/>
+                <w:bCs/>
+              </w:rPr>
+              <w:t>2</w:t>
+            </w:r>
+            <w:r>
+              <w:rPr>
+                <w:b/>
+                <w:bCs/>
+                <w:sz w:val="24"/>
+                <w:szCs w:val="24"/>
+              </w:rPr>
+              <w:fldChar w:fldCharType="end"/>
+            </w:r>
+            <w:r>
+              <w:t xml:space="preserve"> / </w:t>
+            </w:r>
+            <w:r>
+              <w:rPr>
+                <w:b/>
+                <w:bCs/>
+                <w:sz w:val="24"/>
+                <w:szCs w:val="24"/>
+              </w:rPr>
+              <w:fldChar w:fldCharType="begin"/>
+            </w:r>
+            <w:r>
+              <w:rPr>
+                <w:b/>
+                <w:bCs/>
+              </w:rPr>
+              <w:instrText>NUMPAGES</w:instrText>
+            </w:r>
+            <w:r>
+              <w:rPr>
+                <w:b/>
+                <w:bCs/>
+                <w:sz w:val="24"/>
+                <w:szCs w:val="24"/>
+              </w:rPr>
+              <w:fldChar w:fldCharType="separate"/>
+            </w:r>
+            <w:r>
+              <w:rPr>
+                <w:b/>
+                <w:bCs/>
+              </w:rPr>
+              <w:t>2</w:t>
+            </w:r>
+            <w:r>
+              <w:rPr>
+                <w:b/>
+                <w:bCs/>
+                <w:sz w:val="24"/>
+                <w:szCs w:val="24"/>
+              </w:rPr>
+              <w:fldChar w:fldCharType="end"/>
+            </w:r>
+          </w:sdtContent>
+        </w:sdt>
+      </w:sdtContent>
+    </w:sdt>
+  </w:p>
+</w:ftr>
+</file>
+
+<file path=word/footer5.xml><?xml version="1.0" encoding="utf-8"?>
+<w:ftr xmlns:wpc="http://schemas.microsoft.com/office/word/2010/wordprocessingCanvas" xmlns:cx="http://schemas.microsoft.com/office/drawing/2014/chartex" xmlns:cx1="http://schemas.microsoft.com/office/drawing/2015/9/8/chartex" xmlns:cx2="http://schemas.microsoft.com/office/drawing/2015/10/21/chartex" xmlns:cx3="http://schemas.microsoft.com/office/drawing/2016/5/9/chartex" xmlns:cx4="http://schemas.microsoft.com/office/drawing/2016/5/10/chartex" xmlns:cx5="http://schemas.microsoft.com/office/drawing/2016/5/11/chartex" xmlns:cx6="http://schemas.microsoft.com/office/drawing/2016/5/12/chartex" xmlns:cx7="http://schemas.microsoft.com/office/drawing/2016/5/13/chartex" xmlns:cx8="http://schemas.microsoft.com/office/drawing/2016/5/14/chartex" xmlns:mc="http://schemas.openxmlformats.org/markup-compatibility/2006" xmlns:aink="http://schemas.microsoft.com/office/drawing/2016/ink" xmlns:am3d="http://schemas.microsoft.com/office/drawing/2017/model3d" xmlns:o="urn:schemas-microsoft-com:office:office" xmlns:r="http://schemas.openxmlformats.org/officeDocument/2006/relationships" xmlns:m="http://schemas.openxmlformats.org/officeDocument/2006/math" xmlns:v="urn:schemas-microsoft-com:vml" xmlns:wp14="http://schemas.microsoft.com/office/word/2010/wordprocessingDrawing" xmlns:wp="http://schemas.openxmlformats.org/drawingml/2006/wordprocessingDrawing" xmlns:w10="urn:schemas-microsoft-com:office:word" xmlns:w="http://schemas.openxmlformats.org/wordprocessingml/2006/main" xmlns:w14="http://schemas.microsoft.com/office/word/2010/wordml" xmlns:w15="http://schemas.microsoft.com/office/word/2012/wordml" xmlns:w16cex="http://schemas.microsoft.com/office/word/2018/wordml/cex" xmlns:w16cid="http://schemas.microsoft.com/office/word/2016/wordml/cid" xmlns:w16="http://schemas.microsoft.com/office/word/2018/wordml" xmlns:w16sdtdh="http://schemas.microsoft.com/office/word/2020/wordml/sdtdatahash" xmlns:w16se="http://schemas.microsoft.com/office/word/2015/wordml/symex" xmlns:wpg="http://schemas.microsoft.com/office/word/2010/wordprocessingGroup" xmlns:wpi="http://schemas.microsoft.com/office/word/2010/wordprocessingInk" xmlns:wne="http://schemas.microsoft.com/office/word/2006/wordml" xmlns:wps="http://schemas.microsoft.com/office/word/2010/wordprocessingShape" mc:Ignorable="w14 w15 w16se w16cid w16 w16cex w16sdtdh wp14">
+  <w:p>
+    <w:pPr>
+      <w:pStyle w:val="Pieddepage"/>
+      <w:jc w:val="right"/>
+    </w:pPr>
+    <w:r>
+      <w:t>Année universitaire 2021 - 2022</w:t>
+    </w:r>
+    <w:r>
+      <w:tab/>
+    </w:r>
+    <w:r>
+      <w:tab/>
+    </w:r>
+    <w:sdt>
+      <w:sdtPr>
+        <w:id w:val="795111918"/>
+        <w:docPartObj>
+          <w:docPartGallery w:val="Page Numbers (Bottom of Page)"/>
+          <w:docPartUnique/>
+        </w:docPartObj>
+      </w:sdtPr>
+      <w:sdtContent>
+        <w:sdt>
+          <w:sdtPr>
+            <w:id w:val="312375259"/>
+            <w:docPartObj>
+              <w:docPartGallery w:val="Page Numbers (Top of Page)"/>
+              <w:docPartUnique/>
+            </w:docPartObj>
+          </w:sdtPr>
+          <w:sdtContent>
+            <w:r>
+              <w:t xml:space="preserve"> </w:t>
+            </w:r>
+            <w:r>
+              <w:rPr>
+                <w:b/>
+                <w:bCs/>
+                <w:sz w:val="24"/>
+                <w:szCs w:val="24"/>
+              </w:rPr>
+              <w:fldChar w:fldCharType="begin"/>
+            </w:r>
+            <w:r>
+              <w:rPr>
+                <w:b/>
+                <w:bCs/>
+              </w:rPr>
+              <w:instrText>PAGE</w:instrText>
+            </w:r>
+            <w:r>
+              <w:rPr>
+                <w:b/>
+                <w:bCs/>
+                <w:sz w:val="24"/>
+                <w:szCs w:val="24"/>
+              </w:rPr>
+              <w:fldChar w:fldCharType="separate"/>
+            </w:r>
+            <w:r>
+              <w:rPr>
+                <w:b/>
+                <w:bCs/>
+              </w:rPr>
+              <w:t>2</w:t>
+            </w:r>
+            <w:r>
+              <w:rPr>
+                <w:b/>
+                <w:bCs/>
+                <w:sz w:val="24"/>
+                <w:szCs w:val="24"/>
+              </w:rPr>
+              <w:fldChar w:fldCharType="end"/>
+            </w:r>
+            <w:r>
+              <w:t xml:space="preserve"> / </w:t>
+            </w:r>
+            <w:r>
+              <w:rPr>
+                <w:b/>
+                <w:bCs/>
+                <w:sz w:val="24"/>
+                <w:szCs w:val="24"/>
+              </w:rPr>
+              <w:fldChar w:fldCharType="begin"/>
+            </w:r>
+            <w:r>
+              <w:rPr>
+                <w:b/>
+                <w:bCs/>
+              </w:rPr>
+              <w:instrText>NUMPAGES</w:instrText>
+            </w:r>
+            <w:r>
+              <w:rPr>
+                <w:b/>
+                <w:bCs/>
+                <w:sz w:val="24"/>
+                <w:szCs w:val="24"/>
+              </w:rPr>
+              <w:fldChar w:fldCharType="separate"/>
+            </w:r>
+            <w:r>
+              <w:rPr>
+                <w:b/>
+                <w:bCs/>
+              </w:rPr>
+              <w:t>2</w:t>
+            </w:r>
+            <w:r>
+              <w:rPr>
+                <w:b/>
+                <w:bCs/>
+                <w:sz w:val="24"/>
+                <w:szCs w:val="24"/>
+              </w:rPr>
+              <w:fldChar w:fldCharType="end"/>
+            </w:r>
+          </w:sdtContent>
+        </w:sdt>
+      </w:sdtContent>
+    </w:sdt>
+  </w:p>
+</w:ftr>
+</file>
+
+<file path=word/footer6.xml><?xml version="1.0" encoding="utf-8"?>
+<w:ftr xmlns:wpc="http://schemas.microsoft.com/office/word/2010/wordprocessingCanvas" xmlns:cx="http://schemas.microsoft.com/office/drawing/2014/chartex" xmlns:cx1="http://schemas.microsoft.com/office/drawing/2015/9/8/chartex" xmlns:cx2="http://schemas.microsoft.com/office/drawing/2015/10/21/chartex" xmlns:cx3="http://schemas.microsoft.com/office/drawing/2016/5/9/chartex" xmlns:cx4="http://schemas.microsoft.com/office/drawing/2016/5/10/chartex" xmlns:cx5="http://schemas.microsoft.com/office/drawing/2016/5/11/chartex" xmlns:cx6="http://schemas.microsoft.com/office/drawing/2016/5/12/chartex" xmlns:cx7="http://schemas.microsoft.com/office/drawing/2016/5/13/chartex" xmlns:cx8="http://schemas.microsoft.com/office/drawing/2016/5/14/chartex" xmlns:mc="http://schemas.openxmlformats.org/markup-compatibility/2006" xmlns:aink="http://schemas.microsoft.com/office/drawing/2016/ink" xmlns:am3d="http://schemas.microsoft.com/office/drawing/2017/model3d" xmlns:o="urn:schemas-microsoft-com:office:office" xmlns:r="http://schemas.openxmlformats.org/officeDocument/2006/relationships" xmlns:m="http://schemas.openxmlformats.org/officeDocument/2006/math" xmlns:v="urn:schemas-microsoft-com:vml" xmlns:wp14="http://schemas.microsoft.com/office/word/2010/wordprocessingDrawing" xmlns:wp="http://schemas.openxmlformats.org/drawingml/2006/wordprocessingDrawing" xmlns:w10="urn:schemas-microsoft-com:office:word" xmlns:w="http://schemas.openxmlformats.org/wordprocessingml/2006/main" xmlns:w14="http://schemas.microsoft.com/office/word/2010/wordml" xmlns:w15="http://schemas.microsoft.com/office/word/2012/wordml" xmlns:w16cex="http://schemas.microsoft.com/office/word/2018/wordml/cex" xmlns:w16cid="http://schemas.microsoft.com/office/word/2016/wordml/cid" xmlns:w16="http://schemas.microsoft.com/office/word/2018/wordml" xmlns:w16sdtdh="http://schemas.microsoft.com/office/word/2020/wordml/sdtdatahash" xmlns:w16se="http://schemas.microsoft.com/office/word/2015/wordml/symex" xmlns:wpg="http://schemas.microsoft.com/office/word/2010/wordprocessingGroup" xmlns:wpi="http://schemas.microsoft.com/office/word/2010/wordprocessingInk" xmlns:wne="http://schemas.microsoft.com/office/word/2006/wordml" xmlns:wps="http://schemas.microsoft.com/office/word/2010/wordprocessingShape" mc:Ignorable="w14 w15 w16se w16cid w16 w16cex w16sdtdh wp14">
+  <w:p>
+    <w:pPr>
+      <w:pStyle w:val="Pieddepage"/>
+    </w:pPr>
+    <w:r>
+      <w:t>Année universitaire 2021 - 2022</w:t>
+    </w:r>
+    <w:r>
+      <w:tab/>
+    </w:r>
+    <w:r>
+      <w:tab/>
+    </w:r>
+    <w:r>
+      <w:tab/>
+    </w:r>
+    <w:r>
+      <w:tab/>
+    </w:r>
+    <w:r>
+      <w:tab/>
+    </w:r>
+    <w:r>
+      <w:tab/>
+    </w:r>
+    <w:r>
+      <w:tab/>
+      <w:t xml:space="preserve">   </w:t>
+    </w:r>
+    <w:r>
+      <w:tab/>
+    </w:r>
+    <w:sdt>
+      <w:sdtPr>
+        <w:id w:val="1432247423"/>
+        <w:docPartObj>
+          <w:docPartGallery w:val="Page Numbers (Bottom of Page)"/>
+          <w:docPartUnique/>
+        </w:docPartObj>
+      </w:sdtPr>
+      <w:sdtContent>
+        <w:sdt>
+          <w:sdtPr>
+            <w:id w:val="-910687362"/>
+            <w:docPartObj>
+              <w:docPartGallery w:val="Page Numbers (Top of Page)"/>
+              <w:docPartUnique/>
+            </w:docPartObj>
+          </w:sdtPr>
+          <w:sdtContent>
+            <w:r>
+              <w:t xml:space="preserve">            </w:t>
+            </w:r>
+            <w:r>
+              <w:rPr>
+                <w:b/>
+                <w:bCs/>
+                <w:sz w:val="24"/>
+                <w:szCs w:val="24"/>
+              </w:rPr>
+              <w:fldChar w:fldCharType="begin"/>
+            </w:r>
+            <w:r>
+              <w:rPr>
+                <w:b/>
+                <w:bCs/>
+              </w:rPr>
+              <w:instrText>PAGE</w:instrText>
+            </w:r>
+            <w:r>
+              <w:rPr>
+                <w:b/>
+                <w:bCs/>
+                <w:sz w:val="24"/>
+                <w:szCs w:val="24"/>
+              </w:rPr>
+              <w:fldChar w:fldCharType="separate"/>
+            </w:r>
+            <w:r>
+              <w:rPr>
+                <w:b/>
+                <w:bCs/>
+              </w:rPr>
+              <w:t>2</w:t>
+            </w:r>
+            <w:r>
+              <w:rPr>
+                <w:b/>
+                <w:bCs/>
+                <w:sz w:val="24"/>
+                <w:szCs w:val="24"/>
+              </w:rPr>
+              <w:fldChar w:fldCharType="end"/>
+            </w:r>
+            <w:r>
+              <w:t xml:space="preserve"> / </w:t>
+            </w:r>
+            <w:r>
+              <w:rPr>
+                <w:b/>
+                <w:bCs/>
+                <w:sz w:val="24"/>
+                <w:szCs w:val="24"/>
+              </w:rPr>
+              <w:fldChar w:fldCharType="begin"/>
+            </w:r>
+            <w:r>
+              <w:rPr>
+                <w:b/>
+                <w:bCs/>
+              </w:rPr>
+              <w:instrText>NUMPAGES</w:instrText>
+            </w:r>
+            <w:r>
+              <w:rPr>
+                <w:b/>
+                <w:bCs/>
+                <w:sz w:val="24"/>
+                <w:szCs w:val="24"/>
+              </w:rPr>
+              <w:fldChar w:fldCharType="separate"/>
+            </w:r>
+            <w:r>
+              <w:rPr>
+                <w:b/>
+                <w:bCs/>
+              </w:rPr>
+              <w:t>2</w:t>
+            </w:r>
+            <w:r>
+              <w:rPr>
+                <w:b/>
+                <w:bCs/>
+                <w:sz w:val="24"/>
+                <w:szCs w:val="24"/>
+              </w:rPr>
+              <w:fldChar w:fldCharType="end"/>
+            </w:r>
+          </w:sdtContent>
+        </w:sdt>
+      </w:sdtContent>
+    </w:sdt>
+  </w:p>
+</w:ftr>
+</file>
+
+<file path=word/footer7.xml><?xml version="1.0" encoding="utf-8"?>
+<w:ftr xmlns:wpc="http://schemas.microsoft.com/office/word/2010/wordprocessingCanvas" xmlns:cx="http://schemas.microsoft.com/office/drawing/2014/chartex" xmlns:cx1="http://schemas.microsoft.com/office/drawing/2015/9/8/chartex" xmlns:cx2="http://schemas.microsoft.com/office/drawing/2015/10/21/chartex" xmlns:cx3="http://schemas.microsoft.com/office/drawing/2016/5/9/chartex" xmlns:cx4="http://schemas.microsoft.com/office/drawing/2016/5/10/chartex" xmlns:cx5="http://schemas.microsoft.com/office/drawing/2016/5/11/chartex" xmlns:cx6="http://schemas.microsoft.com/office/drawing/2016/5/12/chartex" xmlns:cx7="http://schemas.microsoft.com/office/drawing/2016/5/13/chartex" xmlns:cx8="http://schemas.microsoft.com/office/drawing/2016/5/14/chartex" xmlns:mc="http://schemas.openxmlformats.org/markup-compatibility/2006" xmlns:aink="http://schemas.microsoft.com/office/drawing/2016/ink" xmlns:am3d="http://schemas.microsoft.com/office/drawing/2017/model3d" xmlns:o="urn:schemas-microsoft-com:office:office" xmlns:r="http://schemas.openxmlformats.org/officeDocument/2006/relationships" xmlns:m="http://schemas.openxmlformats.org/officeDocument/2006/math" xmlns:v="urn:schemas-microsoft-com:vml" xmlns:wp14="http://schemas.microsoft.com/office/word/2010/wordprocessingDrawing" xmlns:wp="http://schemas.openxmlformats.org/drawingml/2006/wordprocessingDrawing" xmlns:w10="urn:schemas-microsoft-com:office:word" xmlns:w="http://schemas.openxmlformats.org/wordprocessingml/2006/main" xmlns:w14="http://schemas.microsoft.com/office/word/2010/wordml" xmlns:w15="http://schemas.microsoft.com/office/word/2012/wordml" xmlns:w16cex="http://schemas.microsoft.com/office/word/2018/wordml/cex" xmlns:w16cid="http://schemas.microsoft.com/office/word/2016/wordml/cid" xmlns:w16="http://schemas.microsoft.com/office/word/2018/wordml" xmlns:w16sdtdh="http://schemas.microsoft.com/office/word/2020/wordml/sdtdatahash" xmlns:w16se="http://schemas.microsoft.com/office/word/2015/wordml/symex" xmlns:wpg="http://schemas.microsoft.com/office/word/2010/wordprocessingGroup" xmlns:wpi="http://schemas.microsoft.com/office/word/2010/wordprocessingInk" xmlns:wne="http://schemas.microsoft.com/office/word/2006/wordml" xmlns:wps="http://schemas.microsoft.com/office/word/2010/wordprocessingShape" mc:Ignorable="w14 w15 w16se w16cid w16 w16cex w16sdtdh wp14">
+  <w:p>
+    <w:pPr>
+      <w:pStyle w:val="Pieddepage"/>
+      <w:jc w:val="right"/>
+    </w:pPr>
+    <w:r>
+      <w:t>Année universitaire 2021 - 2022</w:t>
+    </w:r>
+    <w:r>
+      <w:tab/>
+    </w:r>
+    <w:r>
+      <w:tab/>
+    </w:r>
+    <w:sdt>
+      <w:sdtPr>
+        <w:id w:val="-611060676"/>
+        <w:docPartObj>
+          <w:docPartGallery w:val="Page Numbers (Bottom of Page)"/>
+          <w:docPartUnique/>
+        </w:docPartObj>
+      </w:sdtPr>
+      <w:sdtContent>
+        <w:sdt>
+          <w:sdtPr>
+            <w:id w:val="118652280"/>
             <w:docPartObj>
               <w:docPartGallery w:val="Page Numbers (Top of Page)"/>
               <w:docPartUnique/>
@@ -6112,6 +9053,254 @@
 </file>
 
 <file path=word/header3.xml><?xml version="1.0" encoding="utf-8"?>
+<w:hdr xmlns:wpc="http://schemas.microsoft.com/office/word/2010/wordprocessingCanvas" xmlns:cx="http://schemas.microsoft.com/office/drawing/2014/chartex" xmlns:cx1="http://schemas.microsoft.com/office/drawing/2015/9/8/chartex" xmlns:cx2="http://schemas.microsoft.com/office/drawing/2015/10/21/chartex" xmlns:cx3="http://schemas.microsoft.com/office/drawing/2016/5/9/chartex" xmlns:cx4="http://schemas.microsoft.com/office/drawing/2016/5/10/chartex" xmlns:cx5="http://schemas.microsoft.com/office/drawing/2016/5/11/chartex" xmlns:cx6="http://schemas.microsoft.com/office/drawing/2016/5/12/chartex" xmlns:cx7="http://schemas.microsoft.com/office/drawing/2016/5/13/chartex" xmlns:cx8="http://schemas.microsoft.com/office/drawing/2016/5/14/chartex" xmlns:mc="http://schemas.openxmlformats.org/markup-compatibility/2006" xmlns:aink="http://schemas.microsoft.com/office/drawing/2016/ink" xmlns:am3d="http://schemas.microsoft.com/office/drawing/2017/model3d" xmlns:o="urn:schemas-microsoft-com:office:office" xmlns:r="http://schemas.openxmlformats.org/officeDocument/2006/relationships" xmlns:m="http://schemas.openxmlformats.org/officeDocument/2006/math" xmlns:v="urn:schemas-microsoft-com:vml" xmlns:wp14="http://schemas.microsoft.com/office/word/2010/wordprocessingDrawing" xmlns:wp="http://schemas.openxmlformats.org/drawingml/2006/wordprocessingDrawing" xmlns:w10="urn:schemas-microsoft-com:office:word" xmlns:w="http://schemas.openxmlformats.org/wordprocessingml/2006/main" xmlns:w14="http://schemas.microsoft.com/office/word/2010/wordml" xmlns:w15="http://schemas.microsoft.com/office/word/2012/wordml" xmlns:w16cex="http://schemas.microsoft.com/office/word/2018/wordml/cex" xmlns:w16cid="http://schemas.microsoft.com/office/word/2016/wordml/cid" xmlns:w16="http://schemas.microsoft.com/office/word/2018/wordml" xmlns:w16sdtdh="http://schemas.microsoft.com/office/word/2020/wordml/sdtdatahash" xmlns:w16se="http://schemas.microsoft.com/office/word/2015/wordml/symex" xmlns:wpg="http://schemas.microsoft.com/office/word/2010/wordprocessingGroup" xmlns:wpi="http://schemas.microsoft.com/office/word/2010/wordprocessingInk" xmlns:wne="http://schemas.microsoft.com/office/word/2006/wordml" xmlns:wps="http://schemas.microsoft.com/office/word/2010/wordprocessingShape" mc:Ignorable="w14 w15 w16se w16cid w16 w16cex w16sdtdh wp14">
+  <w:p>
+    <w:pPr>
+      <w:pStyle w:val="En-tte"/>
+      <w:tabs>
+        <w:tab w:val="left" w:pos="4019"/>
+      </w:tabs>
+      <w:rPr>
+        <w:lang w:val="en-US"/>
+      </w:rPr>
+    </w:pPr>
+    <w:r>
+      <w:rPr>
+        <w:lang w:val="en-US"/>
+      </w:rPr>
+      <w:t>Master 2 MIAGE SID, ARNOULD, CHEVRIER</w:t>
+    </w:r>
+    <w:r>
+      <w:rPr>
+        <w:lang w:val="en-US"/>
+      </w:rPr>
+      <w:tab/>
+    </w:r>
+    <w:r>
+      <w:rPr>
+        <w:lang w:val="en-US"/>
+      </w:rPr>
+      <w:tab/>
+    </w:r>
+    <w:r>
+      <w:rPr>
+        <w:lang w:val="en-US"/>
+      </w:rPr>
+      <w:tab/>
+      <w:t>Dice Game</w:t>
+    </w:r>
+  </w:p>
+</w:hdr>
+</file>
+
+<file path=word/header4.xml><?xml version="1.0" encoding="utf-8"?>
+<w:hdr xmlns:wpc="http://schemas.microsoft.com/office/word/2010/wordprocessingCanvas" xmlns:cx="http://schemas.microsoft.com/office/drawing/2014/chartex" xmlns:cx1="http://schemas.microsoft.com/office/drawing/2015/9/8/chartex" xmlns:cx2="http://schemas.microsoft.com/office/drawing/2015/10/21/chartex" xmlns:cx3="http://schemas.microsoft.com/office/drawing/2016/5/9/chartex" xmlns:cx4="http://schemas.microsoft.com/office/drawing/2016/5/10/chartex" xmlns:cx5="http://schemas.microsoft.com/office/drawing/2016/5/11/chartex" xmlns:cx6="http://schemas.microsoft.com/office/drawing/2016/5/12/chartex" xmlns:cx7="http://schemas.microsoft.com/office/drawing/2016/5/13/chartex" xmlns:cx8="http://schemas.microsoft.com/office/drawing/2016/5/14/chartex" xmlns:mc="http://schemas.openxmlformats.org/markup-compatibility/2006" xmlns:aink="http://schemas.microsoft.com/office/drawing/2016/ink" xmlns:am3d="http://schemas.microsoft.com/office/drawing/2017/model3d" xmlns:o="urn:schemas-microsoft-com:office:office" xmlns:r="http://schemas.openxmlformats.org/officeDocument/2006/relationships" xmlns:m="http://schemas.openxmlformats.org/officeDocument/2006/math" xmlns:v="urn:schemas-microsoft-com:vml" xmlns:wp14="http://schemas.microsoft.com/office/word/2010/wordprocessingDrawing" xmlns:wp="http://schemas.openxmlformats.org/drawingml/2006/wordprocessingDrawing" xmlns:w10="urn:schemas-microsoft-com:office:word" xmlns:w="http://schemas.openxmlformats.org/wordprocessingml/2006/main" xmlns:w14="http://schemas.microsoft.com/office/word/2010/wordml" xmlns:w15="http://schemas.microsoft.com/office/word/2012/wordml" xmlns:w16cex="http://schemas.microsoft.com/office/word/2018/wordml/cex" xmlns:w16cid="http://schemas.microsoft.com/office/word/2016/wordml/cid" xmlns:w16="http://schemas.microsoft.com/office/word/2018/wordml" xmlns:w16sdtdh="http://schemas.microsoft.com/office/word/2020/wordml/sdtdatahash" xmlns:w16se="http://schemas.microsoft.com/office/word/2015/wordml/symex" xmlns:wpg="http://schemas.microsoft.com/office/word/2010/wordprocessingGroup" xmlns:wpi="http://schemas.microsoft.com/office/word/2010/wordprocessingInk" xmlns:wne="http://schemas.microsoft.com/office/word/2006/wordml" xmlns:wps="http://schemas.microsoft.com/office/word/2010/wordprocessingShape" mc:Ignorable="w14 w15 w16se w16cid w16 w16cex w16sdtdh wp14">
+  <w:p>
+    <w:pPr>
+      <w:pStyle w:val="En-tte"/>
+      <w:tabs>
+        <w:tab w:val="left" w:pos="4019"/>
+      </w:tabs>
+      <w:rPr>
+        <w:lang w:val="en-US"/>
+      </w:rPr>
+    </w:pPr>
+    <w:r>
+      <w:rPr>
+        <w:lang w:val="en-US"/>
+      </w:rPr>
+      <w:t>Master 2 MIAGE SID, ARNOULD, CHEVRIER</w:t>
+    </w:r>
+    <w:r>
+      <w:rPr>
+        <w:lang w:val="en-US"/>
+      </w:rPr>
+      <w:tab/>
+    </w:r>
+    <w:r>
+      <w:rPr>
+        <w:lang w:val="en-US"/>
+      </w:rPr>
+      <w:tab/>
+    </w:r>
+    <w:r>
+      <w:rPr>
+        <w:lang w:val="en-US"/>
+      </w:rPr>
+      <w:tab/>
+    </w:r>
+    <w:r>
+      <w:rPr>
+        <w:lang w:val="en-US"/>
+      </w:rPr>
+      <w:tab/>
+    </w:r>
+    <w:r>
+      <w:rPr>
+        <w:lang w:val="en-US"/>
+      </w:rPr>
+      <w:tab/>
+    </w:r>
+    <w:r>
+      <w:rPr>
+        <w:lang w:val="en-US"/>
+      </w:rPr>
+      <w:tab/>
+    </w:r>
+    <w:r>
+      <w:rPr>
+        <w:lang w:val="en-US"/>
+      </w:rPr>
+      <w:tab/>
+    </w:r>
+    <w:r>
+      <w:rPr>
+        <w:lang w:val="en-US"/>
+      </w:rPr>
+      <w:tab/>
+    </w:r>
+    <w:r>
+      <w:rPr>
+        <w:lang w:val="en-US"/>
+      </w:rPr>
+      <w:tab/>
+      <w:t xml:space="preserve">     </w:t>
+    </w:r>
+    <w:r>
+      <w:rPr>
+        <w:lang w:val="en-US"/>
+      </w:rPr>
+      <w:t>Dice Game</w:t>
+    </w:r>
+  </w:p>
+</w:hdr>
+</file>
+
+<file path=word/header5.xml><?xml version="1.0" encoding="utf-8"?>
+<w:hdr xmlns:wpc="http://schemas.microsoft.com/office/word/2010/wordprocessingCanvas" xmlns:cx="http://schemas.microsoft.com/office/drawing/2014/chartex" xmlns:cx1="http://schemas.microsoft.com/office/drawing/2015/9/8/chartex" xmlns:cx2="http://schemas.microsoft.com/office/drawing/2015/10/21/chartex" xmlns:cx3="http://schemas.microsoft.com/office/drawing/2016/5/9/chartex" xmlns:cx4="http://schemas.microsoft.com/office/drawing/2016/5/10/chartex" xmlns:cx5="http://schemas.microsoft.com/office/drawing/2016/5/11/chartex" xmlns:cx6="http://schemas.microsoft.com/office/drawing/2016/5/12/chartex" xmlns:cx7="http://schemas.microsoft.com/office/drawing/2016/5/13/chartex" xmlns:cx8="http://schemas.microsoft.com/office/drawing/2016/5/14/chartex" xmlns:mc="http://schemas.openxmlformats.org/markup-compatibility/2006" xmlns:aink="http://schemas.microsoft.com/office/drawing/2016/ink" xmlns:am3d="http://schemas.microsoft.com/office/drawing/2017/model3d" xmlns:o="urn:schemas-microsoft-com:office:office" xmlns:r="http://schemas.openxmlformats.org/officeDocument/2006/relationships" xmlns:m="http://schemas.openxmlformats.org/officeDocument/2006/math" xmlns:v="urn:schemas-microsoft-com:vml" xmlns:wp14="http://schemas.microsoft.com/office/word/2010/wordprocessingDrawing" xmlns:wp="http://schemas.openxmlformats.org/drawingml/2006/wordprocessingDrawing" xmlns:w10="urn:schemas-microsoft-com:office:word" xmlns:w="http://schemas.openxmlformats.org/wordprocessingml/2006/main" xmlns:w14="http://schemas.microsoft.com/office/word/2010/wordml" xmlns:w15="http://schemas.microsoft.com/office/word/2012/wordml" xmlns:w16cex="http://schemas.microsoft.com/office/word/2018/wordml/cex" xmlns:w16cid="http://schemas.microsoft.com/office/word/2016/wordml/cid" xmlns:w16="http://schemas.microsoft.com/office/word/2018/wordml" xmlns:w16sdtdh="http://schemas.microsoft.com/office/word/2020/wordml/sdtdatahash" xmlns:w16se="http://schemas.microsoft.com/office/word/2015/wordml/symex" xmlns:wpg="http://schemas.microsoft.com/office/word/2010/wordprocessingGroup" xmlns:wpi="http://schemas.microsoft.com/office/word/2010/wordprocessingInk" xmlns:wne="http://schemas.microsoft.com/office/word/2006/wordml" xmlns:wps="http://schemas.microsoft.com/office/word/2010/wordprocessingShape" mc:Ignorable="w14 w15 w16se w16cid w16 w16cex w16sdtdh wp14">
+  <w:p>
+    <w:pPr>
+      <w:pStyle w:val="En-tte"/>
+      <w:tabs>
+        <w:tab w:val="left" w:pos="4019"/>
+      </w:tabs>
+      <w:rPr>
+        <w:lang w:val="en-US"/>
+      </w:rPr>
+    </w:pPr>
+    <w:r>
+      <w:rPr>
+        <w:lang w:val="en-US"/>
+      </w:rPr>
+      <w:t>Master 2 MIAGE SID, ARNOULD, CHEVRIER</w:t>
+    </w:r>
+    <w:r>
+      <w:rPr>
+        <w:lang w:val="en-US"/>
+      </w:rPr>
+      <w:tab/>
+    </w:r>
+    <w:r>
+      <w:rPr>
+        <w:lang w:val="en-US"/>
+      </w:rPr>
+      <w:tab/>
+    </w:r>
+    <w:r>
+      <w:rPr>
+        <w:lang w:val="en-US"/>
+      </w:rPr>
+      <w:tab/>
+      <w:t>Dice Game</w:t>
+    </w:r>
+  </w:p>
+</w:hdr>
+</file>
+
+<file path=word/header6.xml><?xml version="1.0" encoding="utf-8"?>
+<w:hdr xmlns:wpc="http://schemas.microsoft.com/office/word/2010/wordprocessingCanvas" xmlns:cx="http://schemas.microsoft.com/office/drawing/2014/chartex" xmlns:cx1="http://schemas.microsoft.com/office/drawing/2015/9/8/chartex" xmlns:cx2="http://schemas.microsoft.com/office/drawing/2015/10/21/chartex" xmlns:cx3="http://schemas.microsoft.com/office/drawing/2016/5/9/chartex" xmlns:cx4="http://schemas.microsoft.com/office/drawing/2016/5/10/chartex" xmlns:cx5="http://schemas.microsoft.com/office/drawing/2016/5/11/chartex" xmlns:cx6="http://schemas.microsoft.com/office/drawing/2016/5/12/chartex" xmlns:cx7="http://schemas.microsoft.com/office/drawing/2016/5/13/chartex" xmlns:cx8="http://schemas.microsoft.com/office/drawing/2016/5/14/chartex" xmlns:mc="http://schemas.openxmlformats.org/markup-compatibility/2006" xmlns:aink="http://schemas.microsoft.com/office/drawing/2016/ink" xmlns:am3d="http://schemas.microsoft.com/office/drawing/2017/model3d" xmlns:o="urn:schemas-microsoft-com:office:office" xmlns:r="http://schemas.openxmlformats.org/officeDocument/2006/relationships" xmlns:m="http://schemas.openxmlformats.org/officeDocument/2006/math" xmlns:v="urn:schemas-microsoft-com:vml" xmlns:wp14="http://schemas.microsoft.com/office/word/2010/wordprocessingDrawing" xmlns:wp="http://schemas.openxmlformats.org/drawingml/2006/wordprocessingDrawing" xmlns:w10="urn:schemas-microsoft-com:office:word" xmlns:w="http://schemas.openxmlformats.org/wordprocessingml/2006/main" xmlns:w14="http://schemas.microsoft.com/office/word/2010/wordml" xmlns:w15="http://schemas.microsoft.com/office/word/2012/wordml" xmlns:w16cex="http://schemas.microsoft.com/office/word/2018/wordml/cex" xmlns:w16cid="http://schemas.microsoft.com/office/word/2016/wordml/cid" xmlns:w16="http://schemas.microsoft.com/office/word/2018/wordml" xmlns:w16sdtdh="http://schemas.microsoft.com/office/word/2020/wordml/sdtdatahash" xmlns:w16se="http://schemas.microsoft.com/office/word/2015/wordml/symex" xmlns:wpg="http://schemas.microsoft.com/office/word/2010/wordprocessingGroup" xmlns:wpi="http://schemas.microsoft.com/office/word/2010/wordprocessingInk" xmlns:wne="http://schemas.microsoft.com/office/word/2006/wordml" xmlns:wps="http://schemas.microsoft.com/office/word/2010/wordprocessingShape" mc:Ignorable="w14 w15 w16se w16cid w16 w16cex w16sdtdh wp14">
+  <w:p>
+    <w:pPr>
+      <w:pStyle w:val="En-tte"/>
+      <w:tabs>
+        <w:tab w:val="left" w:pos="4019"/>
+      </w:tabs>
+      <w:rPr>
+        <w:lang w:val="en-US"/>
+      </w:rPr>
+    </w:pPr>
+    <w:r>
+      <w:rPr>
+        <w:lang w:val="en-US"/>
+      </w:rPr>
+      <w:t>Master 2 MIAGE SID, ARNOULD, CHEVRIER</w:t>
+    </w:r>
+    <w:r>
+      <w:rPr>
+        <w:lang w:val="en-US"/>
+      </w:rPr>
+      <w:tab/>
+    </w:r>
+    <w:r>
+      <w:rPr>
+        <w:lang w:val="en-US"/>
+      </w:rPr>
+      <w:tab/>
+    </w:r>
+    <w:r>
+      <w:rPr>
+        <w:lang w:val="en-US"/>
+      </w:rPr>
+      <w:tab/>
+    </w:r>
+    <w:r>
+      <w:rPr>
+        <w:lang w:val="en-US"/>
+      </w:rPr>
+      <w:tab/>
+    </w:r>
+    <w:r>
+      <w:rPr>
+        <w:lang w:val="en-US"/>
+      </w:rPr>
+      <w:tab/>
+    </w:r>
+    <w:r>
+      <w:rPr>
+        <w:lang w:val="en-US"/>
+      </w:rPr>
+      <w:tab/>
+    </w:r>
+    <w:r>
+      <w:rPr>
+        <w:lang w:val="en-US"/>
+      </w:rPr>
+      <w:tab/>
+    </w:r>
+    <w:r>
+      <w:rPr>
+        <w:lang w:val="en-US"/>
+      </w:rPr>
+      <w:tab/>
+    </w:r>
+    <w:r>
+      <w:rPr>
+        <w:lang w:val="en-US"/>
+      </w:rPr>
+      <w:tab/>
+      <w:t xml:space="preserve">     </w:t>
+    </w:r>
+    <w:r>
+      <w:rPr>
+        <w:lang w:val="en-US"/>
+      </w:rPr>
+      <w:t>Dice Game</w:t>
+    </w:r>
+  </w:p>
+</w:hdr>
+</file>
+
+<file path=word/header7.xml><?xml version="1.0" encoding="utf-8"?>
 <w:hdr xmlns:wpc="http://schemas.microsoft.com/office/word/2010/wordprocessingCanvas" xmlns:cx="http://schemas.microsoft.com/office/drawing/2014/chartex" xmlns:cx1="http://schemas.microsoft.com/office/drawing/2015/9/8/chartex" xmlns:cx2="http://schemas.microsoft.com/office/drawing/2015/10/21/chartex" xmlns:cx3="http://schemas.microsoft.com/office/drawing/2016/5/9/chartex" xmlns:cx4="http://schemas.microsoft.com/office/drawing/2016/5/10/chartex" xmlns:cx5="http://schemas.microsoft.com/office/drawing/2016/5/11/chartex" xmlns:cx6="http://schemas.microsoft.com/office/drawing/2016/5/12/chartex" xmlns:cx7="http://schemas.microsoft.com/office/drawing/2016/5/13/chartex" xmlns:cx8="http://schemas.microsoft.com/office/drawing/2016/5/14/chartex" xmlns:mc="http://schemas.openxmlformats.org/markup-compatibility/2006" xmlns:aink="http://schemas.microsoft.com/office/drawing/2016/ink" xmlns:am3d="http://schemas.microsoft.com/office/drawing/2017/model3d" xmlns:o="urn:schemas-microsoft-com:office:office" xmlns:r="http://schemas.openxmlformats.org/officeDocument/2006/relationships" xmlns:m="http://schemas.openxmlformats.org/officeDocument/2006/math" xmlns:v="urn:schemas-microsoft-com:vml" xmlns:wp14="http://schemas.microsoft.com/office/word/2010/wordprocessingDrawing" xmlns:wp="http://schemas.openxmlformats.org/drawingml/2006/wordprocessingDrawing" xmlns:w10="urn:schemas-microsoft-com:office:word" xmlns:w="http://schemas.openxmlformats.org/wordprocessingml/2006/main" xmlns:w14="http://schemas.microsoft.com/office/word/2010/wordml" xmlns:w15="http://schemas.microsoft.com/office/word/2012/wordml" xmlns:w16cex="http://schemas.microsoft.com/office/word/2018/wordml/cex" xmlns:w16cid="http://schemas.microsoft.com/office/word/2016/wordml/cid" xmlns:w16="http://schemas.microsoft.com/office/word/2018/wordml" xmlns:w16sdtdh="http://schemas.microsoft.com/office/word/2020/wordml/sdtdatahash" xmlns:w16se="http://schemas.microsoft.com/office/word/2015/wordml/symex" xmlns:wpg="http://schemas.microsoft.com/office/word/2010/wordprocessingGroup" xmlns:wpi="http://schemas.microsoft.com/office/word/2010/wordprocessingInk" xmlns:wne="http://schemas.microsoft.com/office/word/2006/wordml" xmlns:wps="http://schemas.microsoft.com/office/word/2010/wordprocessingShape" mc:Ignorable="w14 w15 w16se w16cid w16 w16cex w16sdtdh wp14">
   <w:p>
     <w:pPr>

</xml_diff>